<commit_message>
TWICE "Dance The Night Away" M/V :dancer: :night_with_stars: :palm_tree:
</commit_message>
<xml_diff>
--- a/doc/PROYECTO_FINAL_DEL_CURSO.docx
+++ b/doc/PROYECTO_FINAL_DEL_CURSO.docx
@@ -73,18 +73,166 @@
     </w:p>
     <w:p>
       <w:pPr>
+        <w:pBdr>
+          <w:top w:val="nil"/>
+          <w:left w:val="nil"/>
+          <w:bottom w:val="nil"/>
+          <w:right w:val="nil"/>
+          <w:between w:val="nil"/>
+        </w:pBdr>
+        <w:jc w:val="both"/>
+      </w:pPr>
+      <w:r>
+        <w:t>General:</w:t>
+      </w:r>
+    </w:p>
+    <w:p>
+      <w:pPr>
+        <w:pStyle w:val="Prrafodelista"/>
+        <w:numPr>
+          <w:ilvl w:val="0"/>
+          <w:numId w:val="5"/>
+        </w:numPr>
+        <w:pBdr>
+          <w:top w:val="nil"/>
+          <w:left w:val="nil"/>
+          <w:bottom w:val="nil"/>
+          <w:right w:val="nil"/>
+          <w:between w:val="nil"/>
+        </w:pBdr>
+        <w:jc w:val="both"/>
+        <w:rPr>
+          <w:color w:val="000000" w:themeColor="text1"/>
+          <w:highlight w:val="cyan"/>
+        </w:rPr>
+      </w:pPr>
+      <w:r>
+        <w:rPr>
+          <w:color w:val="000000" w:themeColor="text1"/>
+          <w:highlight w:val="cyan"/>
+        </w:rPr>
+        <w:t>Hecho</w:t>
+      </w:r>
+    </w:p>
+    <w:p>
+      <w:pPr>
+        <w:pStyle w:val="Prrafodelista"/>
+        <w:numPr>
+          <w:ilvl w:val="0"/>
+          <w:numId w:val="5"/>
+        </w:numPr>
+        <w:pBdr>
+          <w:top w:val="nil"/>
+          <w:left w:val="nil"/>
+          <w:bottom w:val="nil"/>
+          <w:right w:val="nil"/>
+          <w:between w:val="nil"/>
+        </w:pBdr>
+        <w:jc w:val="both"/>
+        <w:rPr>
+          <w:highlight w:val="magenta"/>
+        </w:rPr>
+      </w:pPr>
+      <w:r>
+        <w:rPr>
+          <w:highlight w:val="magenta"/>
+        </w:rPr>
+        <w:t>No Hecho</w:t>
+      </w:r>
+    </w:p>
+    <w:p>
+      <w:pPr>
+        <w:pBdr>
+          <w:top w:val="nil"/>
+          <w:left w:val="nil"/>
+          <w:bottom w:val="nil"/>
+          <w:right w:val="nil"/>
+          <w:between w:val="nil"/>
+        </w:pBdr>
+        <w:jc w:val="both"/>
+      </w:pPr>
+      <w:r>
+        <w:t>Código:</w:t>
+      </w:r>
+    </w:p>
+    <w:p>
+      <w:pPr>
+        <w:pStyle w:val="Prrafodelista"/>
+        <w:numPr>
+          <w:ilvl w:val="0"/>
+          <w:numId w:val="6"/>
+        </w:numPr>
+        <w:pBdr>
+          <w:top w:val="nil"/>
+          <w:left w:val="nil"/>
+          <w:bottom w:val="nil"/>
+          <w:right w:val="nil"/>
+          <w:between w:val="nil"/>
+        </w:pBdr>
+        <w:jc w:val="both"/>
+        <w:rPr>
+          <w:highlight w:val="green"/>
+        </w:rPr>
+      </w:pPr>
+      <w:r>
+        <w:rPr>
+          <w:highlight w:val="green"/>
+        </w:rPr>
+        <w:t>Hecho</w:t>
+      </w:r>
+    </w:p>
+    <w:p>
+      <w:pPr>
+        <w:pStyle w:val="Prrafodelista"/>
+        <w:numPr>
+          <w:ilvl w:val="0"/>
+          <w:numId w:val="6"/>
+        </w:numPr>
+        <w:pBdr>
+          <w:top w:val="nil"/>
+          <w:left w:val="nil"/>
+          <w:bottom w:val="nil"/>
+          <w:right w:val="nil"/>
+          <w:between w:val="nil"/>
+        </w:pBdr>
+        <w:jc w:val="both"/>
+        <w:rPr>
+          <w:highlight w:val="red"/>
+        </w:rPr>
+      </w:pPr>
+      <w:r>
+        <w:rPr>
+          <w:highlight w:val="red"/>
+        </w:rPr>
+        <w:t>No Hecho</w:t>
+      </w:r>
+    </w:p>
+    <w:p>
+      <w:pPr>
+        <w:pBdr>
+          <w:top w:val="nil"/>
+          <w:left w:val="nil"/>
+          <w:bottom w:val="nil"/>
+          <w:right w:val="nil"/>
+          <w:between w:val="nil"/>
+        </w:pBdr>
+        <w:jc w:val="both"/>
+      </w:pPr>
+    </w:p>
+    <w:p>
+      <w:pPr>
         <w:numPr>
           <w:ilvl w:val="0"/>
           <w:numId w:val="1"/>
         </w:numPr>
         <w:jc w:val="both"/>
         <w:rPr>
-          <w:highlight w:val="magenta"/>
-        </w:rPr>
-      </w:pPr>
-      <w:r>
-        <w:rPr>
-          <w:highlight w:val="magenta"/>
+          <w:highlight w:val="cyan"/>
+        </w:rPr>
+      </w:pPr>
+      <w:r>
+        <w:rPr>
+          <w:highlight w:val="cyan"/>
         </w:rPr>
         <w:t xml:space="preserve">(5 Puntos) El proyecto debe estar montado y trabajado en GitHub, para aprender a usar esta herramienta se le propone realizar el siguiente curso: </w:t>
       </w:r>
@@ -92,7 +240,7 @@
         <w:r>
           <w:rPr>
             <w:color w:val="1155CC"/>
-            <w:highlight w:val="magenta"/>
+            <w:highlight w:val="cyan"/>
             <w:u w:val="single"/>
           </w:rPr>
           <w:t>http</w:t>
@@ -100,7 +248,7 @@
         <w:r>
           <w:rPr>
             <w:color w:val="1155CC"/>
-            <w:highlight w:val="magenta"/>
+            <w:highlight w:val="cyan"/>
             <w:u w:val="single"/>
           </w:rPr>
           <w:t>s://www.codecademy.com/learn/learn-git</w:t>
@@ -108,7 +256,7 @@
       </w:hyperlink>
       <w:r>
         <w:rPr>
-          <w:highlight w:val="magenta"/>
+          <w:highlight w:val="cyan"/>
         </w:rPr>
         <w:t xml:space="preserve">. </w:t>
       </w:r>
@@ -128,12 +276,12 @@
         </w:pBdr>
         <w:jc w:val="both"/>
         <w:rPr>
-          <w:highlight w:val="magenta"/>
-        </w:rPr>
-      </w:pPr>
-      <w:r>
-        <w:rPr>
-          <w:highlight w:val="magenta"/>
+          <w:highlight w:val="cyan"/>
+        </w:rPr>
+      </w:pPr>
+      <w:r>
+        <w:rPr>
+          <w:highlight w:val="cyan"/>
         </w:rPr>
         <w:t>Toda la información del programa debe ser persistente.</w:t>
       </w:r>
@@ -153,12 +301,12 @@
         </w:pBdr>
         <w:jc w:val="both"/>
         <w:rPr>
-          <w:highlight w:val="magenta"/>
-        </w:rPr>
-      </w:pPr>
-      <w:r>
-        <w:rPr>
-          <w:highlight w:val="magenta"/>
+          <w:highlight w:val="cyan"/>
+        </w:rPr>
+      </w:pPr>
+      <w:r>
+        <w:rPr>
+          <w:highlight w:val="cyan"/>
         </w:rPr>
         <w:t>(5 Puntos) Una parte de la persistencia debe ser manejada a través de archivos de texto plano (escritura y lectura de los archivos, tiene una asignación de 2.5 puntos cada uno).</w:t>
       </w:r>
@@ -178,18 +326,18 @@
         </w:pBdr>
         <w:jc w:val="both"/>
         <w:rPr>
-          <w:highlight w:val="magenta"/>
-        </w:rPr>
-      </w:pPr>
-      <w:r>
-        <w:rPr>
-          <w:highlight w:val="magenta"/>
+          <w:highlight w:val="cyan"/>
+        </w:rPr>
+      </w:pPr>
+      <w:r>
+        <w:rPr>
+          <w:highlight w:val="cyan"/>
         </w:rPr>
         <w:t>(5 Puntos) Otra parte de la persistencia debe ser manejada a través de seriali</w:t>
       </w:r>
       <w:r>
         <w:rPr>
-          <w:highlight w:val="magenta"/>
+          <w:highlight w:val="cyan"/>
         </w:rPr>
         <w:t>zación de clases (escritura y lectura de los archivos, tiene una asignación de 2.5 puntos cada uno).</w:t>
       </w:r>
@@ -208,11 +356,20 @@
           <w:between w:val="nil"/>
         </w:pBdr>
         <w:jc w:val="both"/>
-      </w:pPr>
-      <w:r>
+        <w:rPr>
+          <w:highlight w:val="red"/>
+        </w:rPr>
+      </w:pPr>
+      <w:r>
+        <w:rPr>
+          <w:highlight w:val="red"/>
+        </w:rPr>
         <w:t>Se deben identificar los principales casos de excepción y manejarlos pertinentemente en cada caso (pueden ser lanzadas en un método, propagados por otros y</w:t>
       </w:r>
       <w:r>
+        <w:rPr>
+          <w:highlight w:val="red"/>
+        </w:rPr>
         <w:t xml:space="preserve"> capturados posteriormente)</w:t>
       </w:r>
     </w:p>
@@ -230,8 +387,14 @@
           <w:between w:val="nil"/>
         </w:pBdr>
         <w:jc w:val="both"/>
-      </w:pPr>
-      <w:r>
+        <w:rPr>
+          <w:highlight w:val="red"/>
+        </w:rPr>
+      </w:pPr>
+      <w:r>
+        <w:rPr>
+          <w:highlight w:val="red"/>
+        </w:rPr>
         <w:t>(4 Puntos) Unas excepciones se manejarán con las excepciones propias del api de java (al menos 4).</w:t>
       </w:r>
     </w:p>
@@ -249,14 +412,425 @@
           <w:between w:val="nil"/>
         </w:pBdr>
         <w:jc w:val="both"/>
-      </w:pPr>
-      <w:r>
-        <w:t>(6 Puntos) Se deben identificar al menos 3 excepciones personalizadas (con su propia clase</w:t>
+        <w:rPr>
+          <w:highlight w:val="red"/>
+        </w:rPr>
+      </w:pPr>
+      <w:r>
+        <w:rPr>
+          <w:highlight w:val="red"/>
+        </w:rPr>
+        <w:t>(6 Puntos) Se deben identificar al menos 3 excepciones personalizadas (con su propia clase).</w:t>
+      </w:r>
+    </w:p>
+    <w:p>
+      <w:pPr>
+        <w:numPr>
+          <w:ilvl w:val="0"/>
+          <w:numId w:val="1"/>
+        </w:numPr>
+        <w:pBdr>
+          <w:top w:val="nil"/>
+          <w:left w:val="nil"/>
+          <w:bottom w:val="nil"/>
+          <w:right w:val="nil"/>
+          <w:between w:val="nil"/>
+        </w:pBdr>
+        <w:jc w:val="both"/>
+        <w:rPr>
+          <w:highlight w:val="red"/>
+        </w:rPr>
+      </w:pPr>
+      <w:r>
+        <w:rPr>
+          <w:highlight w:val="red"/>
+        </w:rPr>
+        <w:t>El proyecto debe incluir el diseño y</w:t>
+      </w:r>
+      <w:r>
+        <w:rPr>
+          <w:highlight w:val="red"/>
+        </w:rPr>
+        <w:t xml:space="preserve"> la implementación de Pruebas Unitarias Automáticas para TODOS los métodos de las clases del mundo.</w:t>
+      </w:r>
+    </w:p>
+    <w:p>
+      <w:pPr>
+        <w:numPr>
+          <w:ilvl w:val="1"/>
+          <w:numId w:val="1"/>
+        </w:numPr>
+        <w:pBdr>
+          <w:top w:val="nil"/>
+          <w:left w:val="nil"/>
+          <w:bottom w:val="nil"/>
+          <w:right w:val="nil"/>
+          <w:between w:val="nil"/>
+        </w:pBdr>
+        <w:jc w:val="both"/>
+        <w:rPr>
+          <w:highlight w:val="red"/>
+        </w:rPr>
+      </w:pPr>
+      <w:r>
+        <w:rPr>
+          <w:highlight w:val="red"/>
+        </w:rPr>
+        <w:t>(5 Puntos) Diseño de los Casos de Prueba.</w:t>
+      </w:r>
+    </w:p>
+    <w:p>
+      <w:pPr>
+        <w:numPr>
+          <w:ilvl w:val="1"/>
+          <w:numId w:val="1"/>
+        </w:numPr>
+        <w:pBdr>
+          <w:top w:val="nil"/>
+          <w:left w:val="nil"/>
+          <w:bottom w:val="nil"/>
+          <w:right w:val="nil"/>
+          <w:between w:val="nil"/>
+        </w:pBdr>
+        <w:jc w:val="both"/>
+        <w:rPr>
+          <w:highlight w:val="red"/>
+        </w:rPr>
+      </w:pPr>
+      <w:r>
+        <w:rPr>
+          <w:highlight w:val="red"/>
+        </w:rPr>
+        <w:t>(7 Puntos) Implementación de las Pruebas Unitarias Automáticas.</w:t>
+      </w:r>
+    </w:p>
+    <w:p>
+      <w:pPr>
+        <w:numPr>
+          <w:ilvl w:val="0"/>
+          <w:numId w:val="1"/>
+        </w:numPr>
+        <w:pBdr>
+          <w:top w:val="nil"/>
+          <w:left w:val="nil"/>
+          <w:bottom w:val="nil"/>
+          <w:right w:val="nil"/>
+          <w:between w:val="nil"/>
+        </w:pBdr>
+        <w:jc w:val="both"/>
+        <w:rPr>
+          <w:highlight w:val="red"/>
+        </w:rPr>
+      </w:pPr>
+      <w:r>
+        <w:rPr>
+          <w:highlight w:val="red"/>
+        </w:rPr>
+        <w:t>(6 Puntos) Debe incluir al menos una implementació</w:t>
+      </w:r>
+      <w:r>
+        <w:rPr>
+          <w:highlight w:val="red"/>
+        </w:rPr>
+        <w:t>n propia de cada algoritmo de ordenamiento de objetos visto en el curso, en los cuales, implemente al menos dos criterios diferentes por cada método de ordenamiento.</w:t>
+      </w:r>
+    </w:p>
+    <w:p>
+      <w:pPr>
+        <w:numPr>
+          <w:ilvl w:val="0"/>
+          <w:numId w:val="1"/>
+        </w:numPr>
+        <w:pBdr>
+          <w:top w:val="nil"/>
+          <w:left w:val="nil"/>
+          <w:bottom w:val="nil"/>
+          <w:right w:val="nil"/>
+          <w:between w:val="nil"/>
+        </w:pBdr>
+        <w:jc w:val="both"/>
+        <w:rPr>
+          <w:highlight w:val="red"/>
+        </w:rPr>
+      </w:pPr>
+      <w:r>
+        <w:rPr>
+          <w:highlight w:val="red"/>
+        </w:rPr>
+        <w:t xml:space="preserve">(6 Puntos) Debe incluir al menos </w:t>
+      </w:r>
+      <w:proofErr w:type="gramStart"/>
+      <w:r>
+        <w:rPr>
+          <w:highlight w:val="red"/>
+        </w:rPr>
+        <w:t>dos implementación propia</w:t>
+      </w:r>
+      <w:proofErr w:type="gramEnd"/>
+      <w:r>
+        <w:rPr>
+          <w:highlight w:val="red"/>
+        </w:rPr>
+        <w:t xml:space="preserve"> de un algoritmo de búsqueda bin</w:t>
+      </w:r>
+      <w:r>
+        <w:rPr>
+          <w:highlight w:val="red"/>
+        </w:rPr>
+        <w:t>aria sobre una colección de objetos del mundo, usando un criterio diferentes para cada implementación.</w:t>
+      </w:r>
+    </w:p>
+    <w:p>
+      <w:pPr>
+        <w:numPr>
+          <w:ilvl w:val="0"/>
+          <w:numId w:val="1"/>
+        </w:numPr>
+        <w:pBdr>
+          <w:top w:val="nil"/>
+          <w:left w:val="nil"/>
+          <w:bottom w:val="nil"/>
+          <w:right w:val="nil"/>
+          <w:between w:val="nil"/>
+        </w:pBdr>
+        <w:jc w:val="both"/>
+      </w:pPr>
+      <w:r>
+        <w:rPr>
+          <w:highlight w:val="red"/>
+        </w:rPr>
+        <w:t xml:space="preserve">(8 Puntos) Debe incluir al menos </w:t>
+      </w:r>
+      <w:proofErr w:type="gramStart"/>
+      <w:r>
+        <w:rPr>
+          <w:highlight w:val="red"/>
+        </w:rPr>
+        <w:t>dos implementación</w:t>
+      </w:r>
+      <w:proofErr w:type="gramEnd"/>
+      <w:r>
+        <w:rPr>
+          <w:highlight w:val="red"/>
+        </w:rPr>
+        <w:t xml:space="preserve"> de listas enlazadas.</w:t>
+      </w:r>
+    </w:p>
+    <w:p>
+      <w:pPr>
+        <w:numPr>
+          <w:ilvl w:val="0"/>
+          <w:numId w:val="1"/>
+        </w:numPr>
+        <w:pBdr>
+          <w:top w:val="nil"/>
+          <w:left w:val="nil"/>
+          <w:bottom w:val="nil"/>
+          <w:right w:val="nil"/>
+          <w:between w:val="nil"/>
+        </w:pBdr>
+        <w:jc w:val="both"/>
+        <w:rPr>
+          <w:highlight w:val="red"/>
+        </w:rPr>
+      </w:pPr>
+      <w:r>
+        <w:rPr>
+          <w:highlight w:val="red"/>
+        </w:rPr>
+        <w:t>(8 Puntos) Su modelamiento e implementación de las clases deben incluir (4) here</w:t>
+      </w:r>
+      <w:r>
+        <w:rPr>
+          <w:highlight w:val="red"/>
+        </w:rPr>
+        <w:t>ncias diferentes (que no sean del mismo padre) y (3) desacoplamiento a través del uso de interfaces que sean coherentes en el problema.</w:t>
+      </w:r>
+    </w:p>
+    <w:p>
+      <w:pPr>
+        <w:numPr>
+          <w:ilvl w:val="0"/>
+          <w:numId w:val="1"/>
+        </w:numPr>
+        <w:pBdr>
+          <w:top w:val="nil"/>
+          <w:left w:val="nil"/>
+          <w:bottom w:val="nil"/>
+          <w:right w:val="nil"/>
+          <w:between w:val="nil"/>
+        </w:pBdr>
+        <w:jc w:val="both"/>
+        <w:rPr>
+          <w:highlight w:val="red"/>
+        </w:rPr>
+      </w:pPr>
+      <w:r>
+        <w:rPr>
+          <w:highlight w:val="red"/>
+        </w:rPr>
+        <w:lastRenderedPageBreak/>
+        <w:t xml:space="preserve">(10 Puntos) Debe incluir al menos </w:t>
+      </w:r>
+      <w:proofErr w:type="gramStart"/>
+      <w:r>
+        <w:rPr>
+          <w:highlight w:val="red"/>
+        </w:rPr>
+        <w:t>dos implementación propia</w:t>
+      </w:r>
+      <w:proofErr w:type="gramEnd"/>
+      <w:r>
+        <w:rPr>
+          <w:highlight w:val="red"/>
+        </w:rPr>
+        <w:t xml:space="preserve"> de árboles binarios.</w:t>
+      </w:r>
+    </w:p>
+    <w:p>
+      <w:pPr>
+        <w:numPr>
+          <w:ilvl w:val="0"/>
+          <w:numId w:val="1"/>
+        </w:numPr>
+        <w:pBdr>
+          <w:top w:val="nil"/>
+          <w:left w:val="nil"/>
+          <w:bottom w:val="nil"/>
+          <w:right w:val="nil"/>
+          <w:between w:val="nil"/>
+        </w:pBdr>
+        <w:jc w:val="both"/>
+        <w:rPr>
+          <w:highlight w:val="red"/>
+        </w:rPr>
+      </w:pPr>
+      <w:r>
+        <w:rPr>
+          <w:highlight w:val="red"/>
+        </w:rPr>
+        <w:t>(10 Puntos) En su implementación debe i</w:t>
+      </w:r>
+      <w:r>
+        <w:rPr>
+          <w:highlight w:val="red"/>
+        </w:rPr>
+        <w:t>ncluir al menos cuatro métodos recursivos en estructuras naturalmente recursivas.</w:t>
+      </w:r>
+    </w:p>
+    <w:p>
+      <w:pPr>
+        <w:numPr>
+          <w:ilvl w:val="0"/>
+          <w:numId w:val="1"/>
+        </w:numPr>
+        <w:pBdr>
+          <w:top w:val="nil"/>
+          <w:left w:val="nil"/>
+          <w:bottom w:val="nil"/>
+          <w:right w:val="nil"/>
+          <w:between w:val="nil"/>
+        </w:pBdr>
+        <w:jc w:val="both"/>
+        <w:rPr>
+          <w:highlight w:val="red"/>
+        </w:rPr>
+      </w:pPr>
+      <w:r>
+        <w:rPr>
+          <w:highlight w:val="red"/>
+        </w:rPr>
+        <w:t xml:space="preserve">(6 Puntos) Su programa debe incluir al menos un panel donde usted dibuje </w:t>
+      </w:r>
+      <w:proofErr w:type="gramStart"/>
+      <w:r>
+        <w:rPr>
+          <w:highlight w:val="red"/>
+        </w:rPr>
+        <w:t>un gráficos</w:t>
+      </w:r>
+      <w:proofErr w:type="gramEnd"/>
+      <w:r>
+        <w:rPr>
+          <w:highlight w:val="red"/>
+        </w:rPr>
+        <w:t xml:space="preserve"> con al menos 2 primitivas por cada gráfico </w:t>
+      </w:r>
+    </w:p>
+    <w:p>
+      <w:pPr>
+        <w:numPr>
+          <w:ilvl w:val="0"/>
+          <w:numId w:val="1"/>
+        </w:numPr>
+        <w:pBdr>
+          <w:top w:val="nil"/>
+          <w:left w:val="nil"/>
+          <w:bottom w:val="nil"/>
+          <w:right w:val="nil"/>
+          <w:between w:val="nil"/>
+        </w:pBdr>
+        <w:jc w:val="both"/>
+        <w:rPr>
+          <w:highlight w:val="red"/>
+        </w:rPr>
+      </w:pPr>
+      <w:r>
+        <w:rPr>
+          <w:highlight w:val="red"/>
+        </w:rPr>
+        <w:t>(9 Puntos) Su proyecto debe utilizar coherent</w:t>
+      </w:r>
+      <w:r>
+        <w:rPr>
+          <w:highlight w:val="red"/>
+        </w:rPr>
+        <w:t>emente al menos 3 hilos adicionales al hilo principal.</w:t>
+      </w:r>
+    </w:p>
+    <w:p>
+      <w:pPr>
+        <w:numPr>
+          <w:ilvl w:val="0"/>
+          <w:numId w:val="1"/>
+        </w:numPr>
+        <w:pBdr>
+          <w:top w:val="nil"/>
+          <w:left w:val="nil"/>
+          <w:bottom w:val="nil"/>
+          <w:right w:val="nil"/>
+          <w:between w:val="nil"/>
+        </w:pBdr>
+        <w:jc w:val="both"/>
+        <w:rPr>
+          <w:highlight w:val="magenta"/>
+        </w:rPr>
+      </w:pPr>
+      <w:r>
+        <w:rPr>
+          <w:highlight w:val="magenta"/>
+        </w:rPr>
+        <w:t>R</w:t>
+      </w:r>
+      <w:r>
+        <w:rPr>
+          <w:highlight w:val="magenta"/>
+        </w:rPr>
+        <w:t>equerimientos</w:t>
+      </w:r>
+      <w:r>
+        <w:rPr>
+          <w:highlight w:val="magenta"/>
+        </w:rPr>
+        <w:t xml:space="preserve"> func</w:t>
       </w:r>
       <w:bookmarkStart w:id="0" w:name="_GoBack"/>
       <w:bookmarkEnd w:id="0"/>
       <w:r>
-        <w:t>).</w:t>
+        <w:rPr>
+          <w:highlight w:val="magenta"/>
+        </w:rPr>
+        <w:t>ionales y no funcionales</w:t>
       </w:r>
     </w:p>
     <w:p>
@@ -281,63 +855,13 @@
         <w:rPr>
           <w:highlight w:val="magenta"/>
         </w:rPr>
-        <w:t>El proyecto debe incluir el diseño y</w:t>
+        <w:t>D</w:t>
       </w:r>
       <w:r>
         <w:rPr>
           <w:highlight w:val="magenta"/>
         </w:rPr>
-        <w:t xml:space="preserve"> la implementación de Pruebas Unitarias Automáticas para TODOS los métodos de las clases del mundo.</w:t>
-      </w:r>
-    </w:p>
-    <w:p>
-      <w:pPr>
-        <w:numPr>
-          <w:ilvl w:val="1"/>
-          <w:numId w:val="1"/>
-        </w:numPr>
-        <w:pBdr>
-          <w:top w:val="nil"/>
-          <w:left w:val="nil"/>
-          <w:bottom w:val="nil"/>
-          <w:right w:val="nil"/>
-          <w:between w:val="nil"/>
-        </w:pBdr>
-        <w:jc w:val="both"/>
-        <w:rPr>
-          <w:highlight w:val="magenta"/>
-        </w:rPr>
-      </w:pPr>
-      <w:r>
-        <w:rPr>
-          <w:highlight w:val="magenta"/>
-        </w:rPr>
-        <w:t>(5 Puntos) Diseño de los Casos de Prueba.</w:t>
-      </w:r>
-    </w:p>
-    <w:p>
-      <w:pPr>
-        <w:numPr>
-          <w:ilvl w:val="1"/>
-          <w:numId w:val="1"/>
-        </w:numPr>
-        <w:pBdr>
-          <w:top w:val="nil"/>
-          <w:left w:val="nil"/>
-          <w:bottom w:val="nil"/>
-          <w:right w:val="nil"/>
-          <w:between w:val="nil"/>
-        </w:pBdr>
-        <w:jc w:val="both"/>
-        <w:rPr>
-          <w:highlight w:val="magenta"/>
-        </w:rPr>
-      </w:pPr>
-      <w:r>
-        <w:rPr>
-          <w:highlight w:val="magenta"/>
-        </w:rPr>
-        <w:t>(7 Puntos) Implementación de las Pruebas Unitarias Automáticas.</w:t>
+        <w:t>iagrama de clases, diagrama de objetos y casos de pruebas</w:t>
       </w:r>
     </w:p>
     <w:p>
@@ -354,191 +878,18 @@
           <w:between w:val="nil"/>
         </w:pBdr>
         <w:jc w:val="both"/>
-      </w:pPr>
-      <w:r>
-        <w:t>(6 Puntos) Debe incluir al menos una implementació</w:t>
-      </w:r>
-      <w:r>
-        <w:t>n propia de cada algoritmo de ordenamiento de objetos visto en el curso, en los cuales, implemente al menos dos criterios diferentes por cada método de ordenamiento.</w:t>
-      </w:r>
-    </w:p>
-    <w:p>
-      <w:pPr>
-        <w:numPr>
-          <w:ilvl w:val="0"/>
-          <w:numId w:val="1"/>
-        </w:numPr>
-        <w:pBdr>
-          <w:top w:val="nil"/>
-          <w:left w:val="nil"/>
-          <w:bottom w:val="nil"/>
-          <w:right w:val="nil"/>
-          <w:between w:val="nil"/>
-        </w:pBdr>
-        <w:jc w:val="both"/>
-      </w:pPr>
-      <w:r>
-        <w:t xml:space="preserve">(6 Puntos) Debe incluir al menos </w:t>
-      </w:r>
-      <w:proofErr w:type="gramStart"/>
-      <w:r>
-        <w:t>dos implementación propia</w:t>
-      </w:r>
-      <w:proofErr w:type="gramEnd"/>
-      <w:r>
-        <w:t xml:space="preserve"> de un algoritmo de búsqueda bin</w:t>
-      </w:r>
-      <w:r>
-        <w:t>aria sobre una colección de objetos del mundo, usando un criterio diferentes para cada implementación.</w:t>
-      </w:r>
-    </w:p>
-    <w:p>
-      <w:pPr>
-        <w:numPr>
-          <w:ilvl w:val="0"/>
-          <w:numId w:val="1"/>
-        </w:numPr>
-        <w:pBdr>
-          <w:top w:val="nil"/>
-          <w:left w:val="nil"/>
-          <w:bottom w:val="nil"/>
-          <w:right w:val="nil"/>
-          <w:between w:val="nil"/>
-        </w:pBdr>
-        <w:jc w:val="both"/>
-      </w:pPr>
-      <w:r>
-        <w:t xml:space="preserve">(8 Puntos) Debe incluir al menos </w:t>
-      </w:r>
-      <w:proofErr w:type="gramStart"/>
-      <w:r>
-        <w:t>dos implementación</w:t>
-      </w:r>
-      <w:proofErr w:type="gramEnd"/>
-      <w:r>
-        <w:t xml:space="preserve"> de listas enlazadas.</w:t>
-      </w:r>
-    </w:p>
-    <w:p>
-      <w:pPr>
-        <w:numPr>
-          <w:ilvl w:val="0"/>
-          <w:numId w:val="1"/>
-        </w:numPr>
-        <w:pBdr>
-          <w:top w:val="nil"/>
-          <w:left w:val="nil"/>
-          <w:bottom w:val="nil"/>
-          <w:right w:val="nil"/>
-          <w:between w:val="nil"/>
-        </w:pBdr>
-        <w:jc w:val="both"/>
-      </w:pPr>
-      <w:r>
-        <w:t>(8 Puntos) Su modelamiento e implementación de las clases deben incluir (4) here</w:t>
-      </w:r>
-      <w:r>
-        <w:t>ncias diferentes (que no sean del mismo padre) y (3) desacoplamiento a través del uso de interfaces que sean coherentes en el problema.</w:t>
-      </w:r>
-    </w:p>
-    <w:p>
-      <w:pPr>
-        <w:numPr>
-          <w:ilvl w:val="0"/>
-          <w:numId w:val="1"/>
-        </w:numPr>
-        <w:pBdr>
-          <w:top w:val="nil"/>
-          <w:left w:val="nil"/>
-          <w:bottom w:val="nil"/>
-          <w:right w:val="nil"/>
-          <w:between w:val="nil"/>
-        </w:pBdr>
-        <w:jc w:val="both"/>
-      </w:pPr>
-      <w:r>
-        <w:t xml:space="preserve">(10 Puntos) Debe incluir al menos </w:t>
-      </w:r>
-      <w:proofErr w:type="gramStart"/>
-      <w:r>
-        <w:t>dos implementación propia</w:t>
-      </w:r>
-      <w:proofErr w:type="gramEnd"/>
-      <w:r>
-        <w:t xml:space="preserve"> de árboles binarios.</w:t>
-      </w:r>
-    </w:p>
-    <w:p>
-      <w:pPr>
-        <w:numPr>
-          <w:ilvl w:val="0"/>
-          <w:numId w:val="1"/>
-        </w:numPr>
-        <w:pBdr>
-          <w:top w:val="nil"/>
-          <w:left w:val="nil"/>
-          <w:bottom w:val="nil"/>
-          <w:right w:val="nil"/>
-          <w:between w:val="nil"/>
-        </w:pBdr>
-        <w:jc w:val="both"/>
-      </w:pPr>
-      <w:r>
-        <w:t>(10 Puntos) En su implementación debe i</w:t>
-      </w:r>
-      <w:r>
-        <w:t>ncluir al menos cuatro métodos recursivos en estructuras naturalmente recursivas.</w:t>
-      </w:r>
-    </w:p>
-    <w:p>
-      <w:pPr>
-        <w:numPr>
-          <w:ilvl w:val="0"/>
-          <w:numId w:val="1"/>
-        </w:numPr>
-        <w:pBdr>
-          <w:top w:val="nil"/>
-          <w:left w:val="nil"/>
-          <w:bottom w:val="nil"/>
-          <w:right w:val="nil"/>
-          <w:between w:val="nil"/>
-        </w:pBdr>
-        <w:jc w:val="both"/>
-      </w:pPr>
-      <w:r>
-        <w:t xml:space="preserve">(6 Puntos) Su programa debe incluir al menos un panel donde usted dibuje </w:t>
-      </w:r>
-      <w:proofErr w:type="gramStart"/>
-      <w:r>
-        <w:t>un gráficos</w:t>
-      </w:r>
-      <w:proofErr w:type="gramEnd"/>
-      <w:r>
-        <w:t xml:space="preserve"> con al menos 2 primitivas por cada gráfico </w:t>
-      </w:r>
-    </w:p>
-    <w:p>
-      <w:pPr>
-        <w:numPr>
-          <w:ilvl w:val="0"/>
-          <w:numId w:val="1"/>
-        </w:numPr>
-        <w:pBdr>
-          <w:top w:val="nil"/>
-          <w:left w:val="nil"/>
-          <w:bottom w:val="nil"/>
-          <w:right w:val="nil"/>
-          <w:between w:val="nil"/>
-        </w:pBdr>
-        <w:jc w:val="both"/>
-      </w:pPr>
-      <w:r>
-        <w:lastRenderedPageBreak/>
-        <w:t>(9 Puntos) Su proyecto debe utilizar coherent</w:t>
-      </w:r>
-      <w:r>
-        <w:t>emente al menos 3 hilos adicionales al hilo principal.</w:t>
-      </w:r>
+        <w:rPr>
+          <w:highlight w:val="magenta"/>
+        </w:rPr>
+      </w:pPr>
+      <w:proofErr w:type="spellStart"/>
+      <w:r>
+        <w:rPr>
+          <w:highlight w:val="magenta"/>
+        </w:rPr>
+        <w:t>JavaDoc</w:t>
+      </w:r>
+      <w:proofErr w:type="spellEnd"/>
     </w:p>
     <w:p>
       <w:pPr>
@@ -901,7 +1252,11 @@
         <w:t xml:space="preserve">pilar fundamental de la nota asignada. Cada persona, después de la sustentación tendrá asignado un número real (el factor de multiplicación) entre 0 y 1, correspondiente al grado de calidad de su sustentación. Su nota definitiva será la nota del proyecto, </w:t>
       </w:r>
       <w:r>
-        <w:t xml:space="preserve">multiplicada por ese valor. Si su asignación es 1, su nota será la del proyecto. Pero si su asignación es 0.9, su nota será 0.9 por la nota del proyecto. La no asistencia a la sustentación tendrá como resultado una asignación de un factor de 0. </w:t>
+        <w:t xml:space="preserve">multiplicada por ese valor. Si su asignación es 1, su nota será la del proyecto. Pero si su asignación es 0.9, su nota será 0.9 por la nota </w:t>
+      </w:r>
+      <w:r>
+        <w:lastRenderedPageBreak/>
+        <w:t xml:space="preserve">del proyecto. La no asistencia a la sustentación tendrá como resultado una asignación de un factor de 0. </w:t>
       </w:r>
       <w:proofErr w:type="gramStart"/>
       <w:r>
@@ -1057,7 +1412,7 @@
               <w:szCs w:val="28"/>
             </w:rPr>
             <w:drawing>
-              <wp:inline distT="0" distB="0" distL="0" distR="0" wp14:anchorId="200D4A37" wp14:editId="38E4F480">
+              <wp:inline distT="0" distB="0" distL="0" distR="0" wp14:anchorId="0A12F9C3" wp14:editId="150464EA">
                 <wp:extent cx="1610916" cy="533400"/>
                 <wp:effectExtent l="0" t="0" r="0" b="0"/>
                 <wp:docPr id="1" name="image1.jpg" descr="A description..."/>
@@ -1182,9 +1537,9 @@
 <file path=word/numbering.xml><?xml version="1.0" encoding="utf-8"?>
 <w:numbering xmlns:wpc="http://schemas.microsoft.com/office/word/2010/wordprocessingCanvas" xmlns:cx="http://schemas.microsoft.com/office/drawing/2014/chartex" xmlns:cx1="http://schemas.microsoft.com/office/drawing/2015/9/8/chartex" xmlns:cx2="http://schemas.microsoft.com/office/drawing/2015/10/21/chartex" xmlns:cx3="http://schemas.microsoft.com/office/drawing/2016/5/9/chartex" xmlns:cx4="http://schemas.microsoft.com/office/drawing/2016/5/10/chartex" xmlns:cx5="http://schemas.microsoft.com/office/drawing/2016/5/11/chartex" xmlns:cx6="http://schemas.microsoft.com/office/drawing/2016/5/12/chartex" xmlns:cx7="http://schemas.microsoft.com/office/drawing/2016/5/13/chartex" xmlns:cx8="http://schemas.microsoft.com/office/drawing/2016/5/14/chartex" xmlns:mc="http://schemas.openxmlformats.org/markup-compatibility/2006" xmlns:aink="http://schemas.microsoft.com/office/drawing/2016/ink" xmlns:am3d="http://schemas.microsoft.com/office/drawing/2017/model3d" xmlns:o="urn:schemas-microsoft-com:office:office" xmlns:r="http://schemas.openxmlformats.org/officeDocument/2006/relationships" xmlns:m="http://schemas.openxmlformats.org/officeDocument/2006/math" xmlns:v="urn:schemas-microsoft-com:vml" xmlns:wp14="http://schemas.microsoft.com/office/word/2010/wordprocessingDrawing" xmlns:wp="http://schemas.openxmlformats.org/drawingml/2006/wordprocessingDrawing" xmlns:w10="urn:schemas-microsoft-com:office:word" xmlns:w="http://schemas.openxmlformats.org/wordprocessingml/2006/main" xmlns:w14="http://schemas.microsoft.com/office/word/2010/wordml" xmlns:w15="http://schemas.microsoft.com/office/word/2012/wordml" xmlns:w16cid="http://schemas.microsoft.com/office/word/2016/wordml/cid" xmlns:w16se="http://schemas.microsoft.com/office/word/2015/wordml/symex" xmlns:wpg="http://schemas.microsoft.com/office/word/2010/wordprocessingGroup" xmlns:wpi="http://schemas.microsoft.com/office/word/2010/wordprocessingInk" xmlns:wne="http://schemas.microsoft.com/office/word/2006/wordml" xmlns:wps="http://schemas.microsoft.com/office/word/2010/wordprocessingShape" mc:Ignorable="w14 w15 w16se w16cid wp14">
   <w:abstractNum w:abstractNumId="0" w15:restartNumberingAfterBreak="0">
-    <w:nsid w:val="330E5681"/>
+    <w:nsid w:val="1D7A1743"/>
     <w:multiLevelType w:val="multilevel"/>
-    <w:tmpl w:val="A830C1C4"/>
+    <w:tmpl w:val="2D6AC28E"/>
     <w:lvl w:ilvl="0">
       <w:start w:val="1"/>
       <w:numFmt w:val="bullet"/>
@@ -1295,9 +1650,235 @@
     </w:lvl>
   </w:abstractNum>
   <w:abstractNum w:abstractNumId="1" w15:restartNumberingAfterBreak="0">
-    <w:nsid w:val="48563CAF"/>
+    <w:nsid w:val="29211EA5"/>
     <w:multiLevelType w:val="multilevel"/>
-    <w:tmpl w:val="8B9098E2"/>
+    <w:tmpl w:val="BA6EA85E"/>
+    <w:lvl w:ilvl="0">
+      <w:start w:val="1"/>
+      <w:numFmt w:val="bullet"/>
+      <w:lvlText w:val="●"/>
+      <w:lvlJc w:val="left"/>
+      <w:pPr>
+        <w:ind w:left="720" w:hanging="360"/>
+      </w:pPr>
+      <w:rPr>
+        <w:u w:val="none"/>
+      </w:rPr>
+    </w:lvl>
+    <w:lvl w:ilvl="1">
+      <w:start w:val="1"/>
+      <w:numFmt w:val="bullet"/>
+      <w:lvlText w:val="○"/>
+      <w:lvlJc w:val="left"/>
+      <w:pPr>
+        <w:ind w:left="1440" w:hanging="360"/>
+      </w:pPr>
+      <w:rPr>
+        <w:u w:val="none"/>
+      </w:rPr>
+    </w:lvl>
+    <w:lvl w:ilvl="2">
+      <w:start w:val="1"/>
+      <w:numFmt w:val="bullet"/>
+      <w:lvlText w:val="■"/>
+      <w:lvlJc w:val="left"/>
+      <w:pPr>
+        <w:ind w:left="2160" w:hanging="360"/>
+      </w:pPr>
+      <w:rPr>
+        <w:u w:val="none"/>
+      </w:rPr>
+    </w:lvl>
+    <w:lvl w:ilvl="3">
+      <w:start w:val="1"/>
+      <w:numFmt w:val="bullet"/>
+      <w:lvlText w:val="●"/>
+      <w:lvlJc w:val="left"/>
+      <w:pPr>
+        <w:ind w:left="2880" w:hanging="360"/>
+      </w:pPr>
+      <w:rPr>
+        <w:u w:val="none"/>
+      </w:rPr>
+    </w:lvl>
+    <w:lvl w:ilvl="4">
+      <w:start w:val="1"/>
+      <w:numFmt w:val="bullet"/>
+      <w:lvlText w:val="○"/>
+      <w:lvlJc w:val="left"/>
+      <w:pPr>
+        <w:ind w:left="3600" w:hanging="360"/>
+      </w:pPr>
+      <w:rPr>
+        <w:u w:val="none"/>
+      </w:rPr>
+    </w:lvl>
+    <w:lvl w:ilvl="5">
+      <w:start w:val="1"/>
+      <w:numFmt w:val="bullet"/>
+      <w:lvlText w:val="■"/>
+      <w:lvlJc w:val="left"/>
+      <w:pPr>
+        <w:ind w:left="4320" w:hanging="360"/>
+      </w:pPr>
+      <w:rPr>
+        <w:u w:val="none"/>
+      </w:rPr>
+    </w:lvl>
+    <w:lvl w:ilvl="6">
+      <w:start w:val="1"/>
+      <w:numFmt w:val="bullet"/>
+      <w:lvlText w:val="●"/>
+      <w:lvlJc w:val="left"/>
+      <w:pPr>
+        <w:ind w:left="5040" w:hanging="360"/>
+      </w:pPr>
+      <w:rPr>
+        <w:u w:val="none"/>
+      </w:rPr>
+    </w:lvl>
+    <w:lvl w:ilvl="7">
+      <w:start w:val="1"/>
+      <w:numFmt w:val="bullet"/>
+      <w:lvlText w:val="○"/>
+      <w:lvlJc w:val="left"/>
+      <w:pPr>
+        <w:ind w:left="5760" w:hanging="360"/>
+      </w:pPr>
+      <w:rPr>
+        <w:u w:val="none"/>
+      </w:rPr>
+    </w:lvl>
+    <w:lvl w:ilvl="8">
+      <w:start w:val="1"/>
+      <w:numFmt w:val="bullet"/>
+      <w:lvlText w:val="■"/>
+      <w:lvlJc w:val="left"/>
+      <w:pPr>
+        <w:ind w:left="6480" w:hanging="360"/>
+      </w:pPr>
+      <w:rPr>
+        <w:u w:val="none"/>
+      </w:rPr>
+    </w:lvl>
+  </w:abstractNum>
+  <w:abstractNum w:abstractNumId="2" w15:restartNumberingAfterBreak="0">
+    <w:nsid w:val="63F50773"/>
+    <w:multiLevelType w:val="hybridMultilevel"/>
+    <w:tmpl w:val="ED8461B2"/>
+    <w:lvl w:ilvl="0" w:tplc="240A0001">
+      <w:start w:val="1"/>
+      <w:numFmt w:val="bullet"/>
+      <w:lvlText w:val=""/>
+      <w:lvlJc w:val="left"/>
+      <w:pPr>
+        <w:ind w:left="720" w:hanging="360"/>
+      </w:pPr>
+      <w:rPr>
+        <w:rFonts w:ascii="Symbol" w:hAnsi="Symbol" w:hint="default"/>
+      </w:rPr>
+    </w:lvl>
+    <w:lvl w:ilvl="1" w:tplc="240A0003" w:tentative="1">
+      <w:start w:val="1"/>
+      <w:numFmt w:val="bullet"/>
+      <w:lvlText w:val="o"/>
+      <w:lvlJc w:val="left"/>
+      <w:pPr>
+        <w:ind w:left="1440" w:hanging="360"/>
+      </w:pPr>
+      <w:rPr>
+        <w:rFonts w:ascii="Courier New" w:hAnsi="Courier New" w:cs="Courier New" w:hint="default"/>
+      </w:rPr>
+    </w:lvl>
+    <w:lvl w:ilvl="2" w:tplc="240A0005" w:tentative="1">
+      <w:start w:val="1"/>
+      <w:numFmt w:val="bullet"/>
+      <w:lvlText w:val=""/>
+      <w:lvlJc w:val="left"/>
+      <w:pPr>
+        <w:ind w:left="2160" w:hanging="360"/>
+      </w:pPr>
+      <w:rPr>
+        <w:rFonts w:ascii="Wingdings" w:hAnsi="Wingdings" w:hint="default"/>
+      </w:rPr>
+    </w:lvl>
+    <w:lvl w:ilvl="3" w:tplc="240A0001" w:tentative="1">
+      <w:start w:val="1"/>
+      <w:numFmt w:val="bullet"/>
+      <w:lvlText w:val=""/>
+      <w:lvlJc w:val="left"/>
+      <w:pPr>
+        <w:ind w:left="2880" w:hanging="360"/>
+      </w:pPr>
+      <w:rPr>
+        <w:rFonts w:ascii="Symbol" w:hAnsi="Symbol" w:hint="default"/>
+      </w:rPr>
+    </w:lvl>
+    <w:lvl w:ilvl="4" w:tplc="240A0003" w:tentative="1">
+      <w:start w:val="1"/>
+      <w:numFmt w:val="bullet"/>
+      <w:lvlText w:val="o"/>
+      <w:lvlJc w:val="left"/>
+      <w:pPr>
+        <w:ind w:left="3600" w:hanging="360"/>
+      </w:pPr>
+      <w:rPr>
+        <w:rFonts w:ascii="Courier New" w:hAnsi="Courier New" w:cs="Courier New" w:hint="default"/>
+      </w:rPr>
+    </w:lvl>
+    <w:lvl w:ilvl="5" w:tplc="240A0005" w:tentative="1">
+      <w:start w:val="1"/>
+      <w:numFmt w:val="bullet"/>
+      <w:lvlText w:val=""/>
+      <w:lvlJc w:val="left"/>
+      <w:pPr>
+        <w:ind w:left="4320" w:hanging="360"/>
+      </w:pPr>
+      <w:rPr>
+        <w:rFonts w:ascii="Wingdings" w:hAnsi="Wingdings" w:hint="default"/>
+      </w:rPr>
+    </w:lvl>
+    <w:lvl w:ilvl="6" w:tplc="240A0001" w:tentative="1">
+      <w:start w:val="1"/>
+      <w:numFmt w:val="bullet"/>
+      <w:lvlText w:val=""/>
+      <w:lvlJc w:val="left"/>
+      <w:pPr>
+        <w:ind w:left="5040" w:hanging="360"/>
+      </w:pPr>
+      <w:rPr>
+        <w:rFonts w:ascii="Symbol" w:hAnsi="Symbol" w:hint="default"/>
+      </w:rPr>
+    </w:lvl>
+    <w:lvl w:ilvl="7" w:tplc="240A0003" w:tentative="1">
+      <w:start w:val="1"/>
+      <w:numFmt w:val="bullet"/>
+      <w:lvlText w:val="o"/>
+      <w:lvlJc w:val="left"/>
+      <w:pPr>
+        <w:ind w:left="5760" w:hanging="360"/>
+      </w:pPr>
+      <w:rPr>
+        <w:rFonts w:ascii="Courier New" w:hAnsi="Courier New" w:cs="Courier New" w:hint="default"/>
+      </w:rPr>
+    </w:lvl>
+    <w:lvl w:ilvl="8" w:tplc="240A0005" w:tentative="1">
+      <w:start w:val="1"/>
+      <w:numFmt w:val="bullet"/>
+      <w:lvlText w:val=""/>
+      <w:lvlJc w:val="left"/>
+      <w:pPr>
+        <w:ind w:left="6480" w:hanging="360"/>
+      </w:pPr>
+      <w:rPr>
+        <w:rFonts w:ascii="Wingdings" w:hAnsi="Wingdings" w:hint="default"/>
+      </w:rPr>
+    </w:lvl>
+  </w:abstractNum>
+  <w:abstractNum w:abstractNumId="3" w15:restartNumberingAfterBreak="0">
+    <w:nsid w:val="65913EE1"/>
+    <w:multiLevelType w:val="multilevel"/>
+    <w:tmpl w:val="0FAA3154"/>
     <w:lvl w:ilvl="0">
       <w:start w:val="1"/>
       <w:numFmt w:val="decimal"/>
@@ -1407,10 +1988,10 @@
       </w:rPr>
     </w:lvl>
   </w:abstractNum>
-  <w:abstractNum w:abstractNumId="2" w15:restartNumberingAfterBreak="0">
-    <w:nsid w:val="574D5FAA"/>
+  <w:abstractNum w:abstractNumId="4" w15:restartNumberingAfterBreak="0">
+    <w:nsid w:val="77FC5CCC"/>
     <w:multiLevelType w:val="multilevel"/>
-    <w:tmpl w:val="88163B76"/>
+    <w:tmpl w:val="78608678"/>
     <w:lvl w:ilvl="0">
       <w:start w:val="1"/>
       <w:numFmt w:val="bullet"/>
@@ -1520,130 +2101,136 @@
       </w:rPr>
     </w:lvl>
   </w:abstractNum>
-  <w:abstractNum w:abstractNumId="3" w15:restartNumberingAfterBreak="0">
-    <w:nsid w:val="7FE3699D"/>
-    <w:multiLevelType w:val="multilevel"/>
-    <w:tmpl w:val="1522F65A"/>
-    <w:lvl w:ilvl="0">
-      <w:start w:val="1"/>
-      <w:numFmt w:val="bullet"/>
-      <w:lvlText w:val="●"/>
+  <w:abstractNum w:abstractNumId="5" w15:restartNumberingAfterBreak="0">
+    <w:nsid w:val="7ABA72A7"/>
+    <w:multiLevelType w:val="hybridMultilevel"/>
+    <w:tmpl w:val="74D8031A"/>
+    <w:lvl w:ilvl="0" w:tplc="240A0001">
+      <w:start w:val="1"/>
+      <w:numFmt w:val="bullet"/>
+      <w:lvlText w:val=""/>
       <w:lvlJc w:val="left"/>
       <w:pPr>
         <w:ind w:left="720" w:hanging="360"/>
       </w:pPr>
       <w:rPr>
-        <w:u w:val="none"/>
-      </w:rPr>
-    </w:lvl>
-    <w:lvl w:ilvl="1">
-      <w:start w:val="1"/>
-      <w:numFmt w:val="bullet"/>
-      <w:lvlText w:val="○"/>
+        <w:rFonts w:ascii="Symbol" w:hAnsi="Symbol" w:hint="default"/>
+      </w:rPr>
+    </w:lvl>
+    <w:lvl w:ilvl="1" w:tplc="240A0003" w:tentative="1">
+      <w:start w:val="1"/>
+      <w:numFmt w:val="bullet"/>
+      <w:lvlText w:val="o"/>
       <w:lvlJc w:val="left"/>
       <w:pPr>
         <w:ind w:left="1440" w:hanging="360"/>
       </w:pPr>
       <w:rPr>
-        <w:u w:val="none"/>
-      </w:rPr>
-    </w:lvl>
-    <w:lvl w:ilvl="2">
-      <w:start w:val="1"/>
-      <w:numFmt w:val="bullet"/>
-      <w:lvlText w:val="■"/>
+        <w:rFonts w:ascii="Courier New" w:hAnsi="Courier New" w:cs="Courier New" w:hint="default"/>
+      </w:rPr>
+    </w:lvl>
+    <w:lvl w:ilvl="2" w:tplc="240A0005" w:tentative="1">
+      <w:start w:val="1"/>
+      <w:numFmt w:val="bullet"/>
+      <w:lvlText w:val=""/>
       <w:lvlJc w:val="left"/>
       <w:pPr>
         <w:ind w:left="2160" w:hanging="360"/>
       </w:pPr>
       <w:rPr>
-        <w:u w:val="none"/>
-      </w:rPr>
-    </w:lvl>
-    <w:lvl w:ilvl="3">
-      <w:start w:val="1"/>
-      <w:numFmt w:val="bullet"/>
-      <w:lvlText w:val="●"/>
+        <w:rFonts w:ascii="Wingdings" w:hAnsi="Wingdings" w:hint="default"/>
+      </w:rPr>
+    </w:lvl>
+    <w:lvl w:ilvl="3" w:tplc="240A0001" w:tentative="1">
+      <w:start w:val="1"/>
+      <w:numFmt w:val="bullet"/>
+      <w:lvlText w:val=""/>
       <w:lvlJc w:val="left"/>
       <w:pPr>
         <w:ind w:left="2880" w:hanging="360"/>
       </w:pPr>
       <w:rPr>
-        <w:u w:val="none"/>
-      </w:rPr>
-    </w:lvl>
-    <w:lvl w:ilvl="4">
-      <w:start w:val="1"/>
-      <w:numFmt w:val="bullet"/>
-      <w:lvlText w:val="○"/>
+        <w:rFonts w:ascii="Symbol" w:hAnsi="Symbol" w:hint="default"/>
+      </w:rPr>
+    </w:lvl>
+    <w:lvl w:ilvl="4" w:tplc="240A0003" w:tentative="1">
+      <w:start w:val="1"/>
+      <w:numFmt w:val="bullet"/>
+      <w:lvlText w:val="o"/>
       <w:lvlJc w:val="left"/>
       <w:pPr>
         <w:ind w:left="3600" w:hanging="360"/>
       </w:pPr>
       <w:rPr>
-        <w:u w:val="none"/>
-      </w:rPr>
-    </w:lvl>
-    <w:lvl w:ilvl="5">
-      <w:start w:val="1"/>
-      <w:numFmt w:val="bullet"/>
-      <w:lvlText w:val="■"/>
+        <w:rFonts w:ascii="Courier New" w:hAnsi="Courier New" w:cs="Courier New" w:hint="default"/>
+      </w:rPr>
+    </w:lvl>
+    <w:lvl w:ilvl="5" w:tplc="240A0005" w:tentative="1">
+      <w:start w:val="1"/>
+      <w:numFmt w:val="bullet"/>
+      <w:lvlText w:val=""/>
       <w:lvlJc w:val="left"/>
       <w:pPr>
         <w:ind w:left="4320" w:hanging="360"/>
       </w:pPr>
       <w:rPr>
-        <w:u w:val="none"/>
-      </w:rPr>
-    </w:lvl>
-    <w:lvl w:ilvl="6">
-      <w:start w:val="1"/>
-      <w:numFmt w:val="bullet"/>
-      <w:lvlText w:val="●"/>
+        <w:rFonts w:ascii="Wingdings" w:hAnsi="Wingdings" w:hint="default"/>
+      </w:rPr>
+    </w:lvl>
+    <w:lvl w:ilvl="6" w:tplc="240A0001" w:tentative="1">
+      <w:start w:val="1"/>
+      <w:numFmt w:val="bullet"/>
+      <w:lvlText w:val=""/>
       <w:lvlJc w:val="left"/>
       <w:pPr>
         <w:ind w:left="5040" w:hanging="360"/>
       </w:pPr>
       <w:rPr>
-        <w:u w:val="none"/>
-      </w:rPr>
-    </w:lvl>
-    <w:lvl w:ilvl="7">
-      <w:start w:val="1"/>
-      <w:numFmt w:val="bullet"/>
-      <w:lvlText w:val="○"/>
+        <w:rFonts w:ascii="Symbol" w:hAnsi="Symbol" w:hint="default"/>
+      </w:rPr>
+    </w:lvl>
+    <w:lvl w:ilvl="7" w:tplc="240A0003" w:tentative="1">
+      <w:start w:val="1"/>
+      <w:numFmt w:val="bullet"/>
+      <w:lvlText w:val="o"/>
       <w:lvlJc w:val="left"/>
       <w:pPr>
         <w:ind w:left="5760" w:hanging="360"/>
       </w:pPr>
       <w:rPr>
-        <w:u w:val="none"/>
-      </w:rPr>
-    </w:lvl>
-    <w:lvl w:ilvl="8">
-      <w:start w:val="1"/>
-      <w:numFmt w:val="bullet"/>
-      <w:lvlText w:val="■"/>
+        <w:rFonts w:ascii="Courier New" w:hAnsi="Courier New" w:cs="Courier New" w:hint="default"/>
+      </w:rPr>
+    </w:lvl>
+    <w:lvl w:ilvl="8" w:tplc="240A0005" w:tentative="1">
+      <w:start w:val="1"/>
+      <w:numFmt w:val="bullet"/>
+      <w:lvlText w:val=""/>
       <w:lvlJc w:val="left"/>
       <w:pPr>
         <w:ind w:left="6480" w:hanging="360"/>
       </w:pPr>
       <w:rPr>
-        <w:u w:val="none"/>
+        <w:rFonts w:ascii="Wingdings" w:hAnsi="Wingdings" w:hint="default"/>
       </w:rPr>
     </w:lvl>
   </w:abstractNum>
   <w:num w:numId="1">
-    <w:abstractNumId w:val="1"/>
+    <w:abstractNumId w:val="3"/>
   </w:num>
   <w:num w:numId="2">
-    <w:abstractNumId w:val="2"/>
+    <w:abstractNumId w:val="4"/>
   </w:num>
   <w:num w:numId="3">
     <w:abstractNumId w:val="0"/>
   </w:num>
   <w:num w:numId="4">
-    <w:abstractNumId w:val="3"/>
+    <w:abstractNumId w:val="1"/>
+  </w:num>
+  <w:num w:numId="5">
+    <w:abstractNumId w:val="5"/>
+  </w:num>
+  <w:num w:numId="6">
+    <w:abstractNumId w:val="2"/>
   </w:num>
 </w:numbering>
 </file>
@@ -2245,6 +2832,17 @@
       </w:tblCellMar>
     </w:tblPr>
   </w:style>
+  <w:style w:type="paragraph" w:styleId="Prrafodelista">
+    <w:name w:val="List Paragraph"/>
+    <w:basedOn w:val="Normal"/>
+    <w:uiPriority w:val="34"/>
+    <w:qFormat/>
+    <w:rsid w:val="00753602"/>
+    <w:pPr>
+      <w:ind w:left="720"/>
+      <w:contextualSpacing/>
+    </w:pPr>
+  </w:style>
 </w:styles>
 </file>
 

</xml_diff>

<commit_message>
TWICE "I'm Gonna Be A Star" M/V  :star: :sunglasses:
</commit_message>
<xml_diff>
--- a/doc/PROYECTO_FINAL_DEL_CURSO.docx
+++ b/doc/PROYECTO_FINAL_DEL_CURSO.docx
@@ -53,10 +53,7 @@
       </w:r>
       <w:proofErr w:type="gramEnd"/>
       <w:r>
-        <w:t xml:space="preserve"> se presenta cada uno de los elementos que debe tener el proyecto final del curso, recuerde que el tema es libre y usted deberá ajustar su proyecto a los requisitos aquí presentados. Cada ítem tiene una asignación de puntos, los cuales son un</w:t>
-      </w:r>
-      <w:r>
-        <w:t xml:space="preserve"> total de 100 puntos para una nota de 5.0.</w:t>
+        <w:t xml:space="preserve"> se presenta cada uno de los elementos que debe tener el proyecto final del curso, recuerde que el tema es libre y usted deberá ajustar su proyecto a los requisitos aquí presentados. Cada ítem tiene una asignación de puntos, los cuales son un total de 100 puntos para una nota de 5.0.</w:t>
       </w:r>
     </w:p>
     <w:p>
@@ -243,15 +240,7 @@
             <w:highlight w:val="cyan"/>
             <w:u w:val="single"/>
           </w:rPr>
-          <w:t>http</w:t>
-        </w:r>
-        <w:r>
-          <w:rPr>
-            <w:color w:val="1155CC"/>
-            <w:highlight w:val="cyan"/>
-            <w:u w:val="single"/>
-          </w:rPr>
-          <w:t>s://www.codecademy.com/learn/learn-git</w:t>
+          <w:t>https://www.codecademy.com/learn/learn-git</w:t>
         </w:r>
       </w:hyperlink>
       <w:r>
@@ -333,13 +322,7 @@
         <w:rPr>
           <w:highlight w:val="cyan"/>
         </w:rPr>
-        <w:t>(5 Puntos) Otra parte de la persistencia debe ser manejada a través de seriali</w:t>
-      </w:r>
-      <w:r>
-        <w:rPr>
-          <w:highlight w:val="cyan"/>
-        </w:rPr>
-        <w:t>zación de clases (escritura y lectura de los archivos, tiene una asignación de 2.5 puntos cada uno).</w:t>
+        <w:t>(5 Puntos) Otra parte de la persistencia debe ser manejada a través de serialización de clases (escritura y lectura de los archivos, tiene una asignación de 2.5 puntos cada uno).</w:t>
       </w:r>
     </w:p>
     <w:p>
@@ -360,17 +343,12 @@
           <w:highlight w:val="red"/>
         </w:rPr>
       </w:pPr>
+      <w:bookmarkStart w:id="0" w:name="_GoBack"/>
       <w:r>
         <w:rPr>
           <w:highlight w:val="red"/>
         </w:rPr>
-        <w:t>Se deben identificar los principales casos de excepción y manejarlos pertinentemente en cada caso (pueden ser lanzadas en un método, propagados por otros y</w:t>
-      </w:r>
-      <w:r>
-        <w:rPr>
-          <w:highlight w:val="red"/>
-        </w:rPr>
-        <w:t xml:space="preserve"> capturados posteriormente)</w:t>
+        <w:t>Se deben identificar los principales casos de excepción y manejarlos pertinentemente en cada caso (pueden ser lanzadas en un método, propagados por otros y capturados posteriormente)</w:t>
       </w:r>
     </w:p>
     <w:p>
@@ -445,13 +423,7 @@
         <w:rPr>
           <w:highlight w:val="red"/>
         </w:rPr>
-        <w:t>El proyecto debe incluir el diseño y</w:t>
-      </w:r>
-      <w:r>
-        <w:rPr>
-          <w:highlight w:val="red"/>
-        </w:rPr>
-        <w:t xml:space="preserve"> la implementación de Pruebas Unitarias Automáticas para TODOS los métodos de las clases del mundo.</w:t>
+        <w:t>El proyecto debe incluir el diseño y la implementación de Pruebas Unitarias Automáticas para TODOS los métodos de las clases del mundo.</w:t>
       </w:r>
     </w:p>
     <w:p>
@@ -526,13 +498,7 @@
         <w:rPr>
           <w:highlight w:val="red"/>
         </w:rPr>
-        <w:t>(6 Puntos) Debe incluir al menos una implementació</w:t>
-      </w:r>
-      <w:r>
-        <w:rPr>
-          <w:highlight w:val="red"/>
-        </w:rPr>
-        <w:t>n propia de cada algoritmo de ordenamiento de objetos visto en el curso, en los cuales, implemente al menos dos criterios diferentes por cada método de ordenamiento.</w:t>
+        <w:t>(6 Puntos) Debe incluir al menos una implementación propia de cada algoritmo de ordenamiento de objetos visto en el curso, en los cuales, implemente al menos dos criterios diferentes por cada método de ordenamiento.</w:t>
       </w:r>
     </w:p>
     <w:p>
@@ -571,15 +537,10 @@
         <w:rPr>
           <w:highlight w:val="red"/>
         </w:rPr>
-        <w:t xml:space="preserve"> de un algoritmo de búsqueda bin</w:t>
-      </w:r>
-      <w:r>
-        <w:rPr>
-          <w:highlight w:val="red"/>
-        </w:rPr>
-        <w:t>aria sobre una colección de objetos del mundo, usando un criterio diferentes para cada implementación.</w:t>
-      </w:r>
-    </w:p>
+        <w:t xml:space="preserve"> de un algoritmo de búsqueda binaria sobre una colección de objetos del mundo, usando un criterio diferentes para cada implementación.</w:t>
+      </w:r>
+    </w:p>
+    <w:bookmarkEnd w:id="0"/>
     <w:p>
       <w:pPr>
         <w:numPr>
@@ -594,26 +555,51 @@
           <w:between w:val="nil"/>
         </w:pBdr>
         <w:jc w:val="both"/>
-      </w:pPr>
-      <w:r>
-        <w:rPr>
-          <w:highlight w:val="red"/>
+        <w:rPr>
+          <w:highlight w:val="yellow"/>
+        </w:rPr>
+      </w:pPr>
+      <w:r>
+        <w:rPr>
+          <w:highlight w:val="yellow"/>
         </w:rPr>
         <w:t xml:space="preserve">(8 Puntos) Debe incluir al menos </w:t>
       </w:r>
-      <w:proofErr w:type="gramStart"/>
-      <w:r>
-        <w:rPr>
-          <w:highlight w:val="red"/>
-        </w:rPr>
-        <w:t>dos implementación</w:t>
-      </w:r>
-      <w:proofErr w:type="gramEnd"/>
-      <w:r>
-        <w:rPr>
-          <w:highlight w:val="red"/>
-        </w:rPr>
-        <w:t xml:space="preserve"> de listas enlazadas.</w:t>
+      <w:r>
+        <w:rPr>
+          <w:highlight w:val="yellow"/>
+        </w:rPr>
+        <w:t>dos implementaciones</w:t>
+      </w:r>
+      <w:r>
+        <w:rPr>
+          <w:highlight w:val="yellow"/>
+        </w:rPr>
+        <w:t xml:space="preserve"> de listas </w:t>
+      </w:r>
+      <w:r>
+        <w:rPr>
+          <w:highlight w:val="yellow"/>
+        </w:rPr>
+        <w:t>enlazadas.</w:t>
+      </w:r>
+      <w:r>
+        <w:rPr>
+          <w:highlight w:val="yellow"/>
+        </w:rPr>
+        <w:t xml:space="preserve"> (</w:t>
+      </w:r>
+      <w:r>
+        <w:rPr>
+          <w:highlight w:val="yellow"/>
+        </w:rPr>
+        <w:t>Bill, Slot</w:t>
+      </w:r>
+      <w:r>
+        <w:rPr>
+          <w:highlight w:val="yellow"/>
+        </w:rPr>
+        <w:t>)</w:t>
       </w:r>
     </w:p>
     <w:p>
@@ -631,20 +617,89 @@
         </w:pBdr>
         <w:jc w:val="both"/>
         <w:rPr>
-          <w:highlight w:val="red"/>
-        </w:rPr>
-      </w:pPr>
-      <w:r>
-        <w:rPr>
-          <w:highlight w:val="red"/>
-        </w:rPr>
-        <w:t>(8 Puntos) Su modelamiento e implementación de las clases deben incluir (4) here</w:t>
-      </w:r>
-      <w:r>
-        <w:rPr>
-          <w:highlight w:val="red"/>
-        </w:rPr>
-        <w:t>ncias diferentes (que no sean del mismo padre) y (3) desacoplamiento a través del uso de interfaces que sean coherentes en el problema.</w:t>
+          <w:highlight w:val="yellow"/>
+        </w:rPr>
+      </w:pPr>
+      <w:r>
+        <w:rPr>
+          <w:highlight w:val="yellow"/>
+        </w:rPr>
+        <w:lastRenderedPageBreak/>
+        <w:t>(</w:t>
+      </w:r>
+      <w:r>
+        <w:rPr>
+          <w:highlight w:val="yellow"/>
+        </w:rPr>
+        <w:t>4</w:t>
+      </w:r>
+      <w:r>
+        <w:rPr>
+          <w:highlight w:val="yellow"/>
+        </w:rPr>
+        <w:t xml:space="preserve"> Puntos) Su modelamiento e implementación de las clases deben incluir (4) herencias diferentes (que no sean del mismo padre)</w:t>
+      </w:r>
+      <w:r>
+        <w:rPr>
+          <w:highlight w:val="yellow"/>
+        </w:rPr>
+        <w:t xml:space="preserve"> (</w:t>
+      </w:r>
+      <w:proofErr w:type="spellStart"/>
+      <w:r>
+        <w:rPr>
+          <w:highlight w:val="yellow"/>
+        </w:rPr>
+        <w:t>User</w:t>
+      </w:r>
+      <w:proofErr w:type="spellEnd"/>
+      <w:r>
+        <w:rPr>
+          <w:highlight w:val="yellow"/>
+        </w:rPr>
+        <w:t xml:space="preserve">, </w:t>
+      </w:r>
+      <w:proofErr w:type="spellStart"/>
+      <w:r>
+        <w:rPr>
+          <w:highlight w:val="yellow"/>
+        </w:rPr>
+        <w:t>Record</w:t>
+      </w:r>
+      <w:proofErr w:type="spellEnd"/>
+      <w:r>
+        <w:rPr>
+          <w:highlight w:val="yellow"/>
+        </w:rPr>
+        <w:t xml:space="preserve">, </w:t>
+      </w:r>
+      <w:proofErr w:type="spellStart"/>
+      <w:r>
+        <w:rPr>
+          <w:highlight w:val="yellow"/>
+        </w:rPr>
+        <w:t>Vehicle</w:t>
+      </w:r>
+      <w:proofErr w:type="spellEnd"/>
+      <w:r>
+        <w:rPr>
+          <w:highlight w:val="yellow"/>
+        </w:rPr>
+        <w:t xml:space="preserve">, </w:t>
+      </w:r>
+      <w:proofErr w:type="spellStart"/>
+      <w:r>
+        <w:rPr>
+          <w:highlight w:val="yellow"/>
+        </w:rPr>
+        <w:t>ControlGlobal</w:t>
+      </w:r>
+      <w:proofErr w:type="spellEnd"/>
+      <w:r>
+        <w:rPr>
+          <w:highlight w:val="yellow"/>
+        </w:rPr>
+        <w:t>)</w:t>
       </w:r>
     </w:p>
     <w:p>
@@ -662,29 +717,104 @@
         </w:pBdr>
         <w:jc w:val="both"/>
         <w:rPr>
-          <w:highlight w:val="red"/>
-        </w:rPr>
-      </w:pPr>
-      <w:r>
-        <w:rPr>
-          <w:highlight w:val="red"/>
-        </w:rPr>
-        <w:lastRenderedPageBreak/>
-        <w:t xml:space="preserve">(10 Puntos) Debe incluir al menos </w:t>
-      </w:r>
-      <w:proofErr w:type="gramStart"/>
-      <w:r>
-        <w:rPr>
-          <w:highlight w:val="red"/>
-        </w:rPr>
-        <w:t>dos implementación propia</w:t>
-      </w:r>
-      <w:proofErr w:type="gramEnd"/>
-      <w:r>
-        <w:rPr>
-          <w:highlight w:val="red"/>
-        </w:rPr>
-        <w:t xml:space="preserve"> de árboles binarios.</w:t>
+          <w:highlight w:val="yellow"/>
+        </w:rPr>
+      </w:pPr>
+      <w:r>
+        <w:rPr>
+          <w:highlight w:val="yellow"/>
+        </w:rPr>
+        <w:t xml:space="preserve"> </w:t>
+      </w:r>
+      <w:r>
+        <w:rPr>
+          <w:highlight w:val="yellow"/>
+        </w:rPr>
+        <w:t>(</w:t>
+      </w:r>
+      <w:r>
+        <w:rPr>
+          <w:highlight w:val="yellow"/>
+        </w:rPr>
+        <w:t>4</w:t>
+      </w:r>
+      <w:r>
+        <w:rPr>
+          <w:highlight w:val="yellow"/>
+        </w:rPr>
+        <w:t xml:space="preserve"> Puntos) Su modelamiento e implementación de las clases deben incluir </w:t>
+      </w:r>
+      <w:r>
+        <w:rPr>
+          <w:highlight w:val="yellow"/>
+        </w:rPr>
+        <w:t xml:space="preserve">(3) </w:t>
+      </w:r>
+      <w:r>
+        <w:rPr>
+          <w:highlight w:val="yellow"/>
+        </w:rPr>
+        <w:t>D</w:t>
+      </w:r>
+      <w:r>
+        <w:rPr>
+          <w:highlight w:val="yellow"/>
+        </w:rPr>
+        <w:t xml:space="preserve">esacoplamiento a través del uso de interfaces que sean coherentes en el </w:t>
+      </w:r>
+      <w:r>
+        <w:rPr>
+          <w:highlight w:val="yellow"/>
+        </w:rPr>
+        <w:t>problema.</w:t>
+      </w:r>
+      <w:r>
+        <w:rPr>
+          <w:highlight w:val="yellow"/>
+        </w:rPr>
+        <w:t xml:space="preserve"> (</w:t>
+      </w:r>
+      <w:proofErr w:type="spellStart"/>
+      <w:r>
+        <w:rPr>
+          <w:highlight w:val="yellow"/>
+        </w:rPr>
+        <w:t>Generator</w:t>
+      </w:r>
+      <w:proofErr w:type="spellEnd"/>
+      <w:r>
+        <w:rPr>
+          <w:highlight w:val="yellow"/>
+        </w:rPr>
+        <w:t xml:space="preserve">, </w:t>
+      </w:r>
+      <w:proofErr w:type="spellStart"/>
+      <w:r>
+        <w:rPr>
+          <w:highlight w:val="yellow"/>
+        </w:rPr>
+        <w:t>FileLoader</w:t>
+      </w:r>
+      <w:proofErr w:type="spellEnd"/>
+      <w:r>
+        <w:rPr>
+          <w:highlight w:val="yellow"/>
+        </w:rPr>
+        <w:t xml:space="preserve">, </w:t>
+      </w:r>
+      <w:proofErr w:type="spellStart"/>
+      <w:r>
+        <w:rPr>
+          <w:highlight w:val="yellow"/>
+        </w:rPr>
+        <w:t>TwoWheels</w:t>
+      </w:r>
+      <w:proofErr w:type="spellEnd"/>
+      <w:r>
+        <w:rPr>
+          <w:highlight w:val="yellow"/>
+        </w:rPr>
+        <w:t>)</w:t>
       </w:r>
     </w:p>
     <w:p>
@@ -702,20 +832,56 @@
         </w:pBdr>
         <w:jc w:val="both"/>
         <w:rPr>
-          <w:highlight w:val="red"/>
-        </w:rPr>
-      </w:pPr>
-      <w:r>
-        <w:rPr>
-          <w:highlight w:val="red"/>
-        </w:rPr>
-        <w:t>(10 Puntos) En su implementación debe i</w:t>
-      </w:r>
-      <w:r>
-        <w:rPr>
-          <w:highlight w:val="red"/>
-        </w:rPr>
-        <w:t>ncluir al menos cuatro métodos recursivos en estructuras naturalmente recursivas.</w:t>
+          <w:highlight w:val="yellow"/>
+        </w:rPr>
+      </w:pPr>
+      <w:r>
+        <w:rPr>
+          <w:highlight w:val="yellow"/>
+        </w:rPr>
+        <w:t xml:space="preserve">(10 Puntos) Debe incluir al menos dos implementación propia de árboles </w:t>
+      </w:r>
+      <w:proofErr w:type="gramStart"/>
+      <w:r>
+        <w:rPr>
+          <w:highlight w:val="yellow"/>
+        </w:rPr>
+        <w:t>binarios.</w:t>
+      </w:r>
+      <w:r>
+        <w:rPr>
+          <w:highlight w:val="yellow"/>
+        </w:rPr>
+        <w:t>(</w:t>
+      </w:r>
+      <w:proofErr w:type="spellStart"/>
+      <w:proofErr w:type="gramEnd"/>
+      <w:r>
+        <w:rPr>
+          <w:highlight w:val="yellow"/>
+        </w:rPr>
+        <w:t>User</w:t>
+      </w:r>
+      <w:proofErr w:type="spellEnd"/>
+      <w:r>
+        <w:rPr>
+          <w:highlight w:val="yellow"/>
+        </w:rPr>
+        <w:t xml:space="preserve">, </w:t>
+      </w:r>
+      <w:proofErr w:type="spellStart"/>
+      <w:r>
+        <w:rPr>
+          <w:highlight w:val="yellow"/>
+        </w:rPr>
+        <w:t>Report</w:t>
+      </w:r>
+      <w:proofErr w:type="spellEnd"/>
+      <w:r>
+        <w:rPr>
+          <w:highlight w:val="yellow"/>
+        </w:rPr>
+        <w:t>)</w:t>
       </w:r>
     </w:p>
     <w:p>
@@ -740,21 +906,7 @@
         <w:rPr>
           <w:highlight w:val="red"/>
         </w:rPr>
-        <w:t xml:space="preserve">(6 Puntos) Su programa debe incluir al menos un panel donde usted dibuje </w:t>
-      </w:r>
-      <w:proofErr w:type="gramStart"/>
-      <w:r>
-        <w:rPr>
-          <w:highlight w:val="red"/>
-        </w:rPr>
-        <w:t>un gráficos</w:t>
-      </w:r>
-      <w:proofErr w:type="gramEnd"/>
-      <w:r>
-        <w:rPr>
-          <w:highlight w:val="red"/>
-        </w:rPr>
-        <w:t xml:space="preserve"> con al menos 2 primitivas por cada gráfico </w:t>
+        <w:t>(10 Puntos) En su implementación debe incluir al menos cuatro métodos recursivos en estructuras naturalmente recursivas.</w:t>
       </w:r>
     </w:p>
     <w:p>
@@ -779,13 +931,21 @@
         <w:rPr>
           <w:highlight w:val="red"/>
         </w:rPr>
-        <w:t>(9 Puntos) Su proyecto debe utilizar coherent</w:t>
-      </w:r>
+        <w:t xml:space="preserve">(6 Puntos) Su programa debe incluir al menos un panel donde usted dibuje </w:t>
+      </w:r>
+      <w:proofErr w:type="gramStart"/>
       <w:r>
         <w:rPr>
           <w:highlight w:val="red"/>
         </w:rPr>
-        <w:t>emente al menos 3 hilos adicionales al hilo principal.</w:t>
+        <w:t>un gráficos</w:t>
+      </w:r>
+      <w:proofErr w:type="gramEnd"/>
+      <w:r>
+        <w:rPr>
+          <w:highlight w:val="red"/>
+        </w:rPr>
+        <w:t xml:space="preserve"> con al menos 2 primitivas por cada gráfico </w:t>
       </w:r>
     </w:p>
     <w:p>
@@ -803,34 +963,14 @@
         </w:pBdr>
         <w:jc w:val="both"/>
         <w:rPr>
-          <w:highlight w:val="magenta"/>
-        </w:rPr>
-      </w:pPr>
-      <w:r>
-        <w:rPr>
-          <w:highlight w:val="magenta"/>
-        </w:rPr>
-        <w:t>R</w:t>
-      </w:r>
-      <w:r>
-        <w:rPr>
-          <w:highlight w:val="magenta"/>
-        </w:rPr>
-        <w:t>equerimientos</w:t>
-      </w:r>
-      <w:r>
-        <w:rPr>
-          <w:highlight w:val="magenta"/>
-        </w:rPr>
-        <w:t xml:space="preserve"> func</w:t>
-      </w:r>
-      <w:bookmarkStart w:id="0" w:name="_GoBack"/>
-      <w:bookmarkEnd w:id="0"/>
-      <w:r>
-        <w:rPr>
-          <w:highlight w:val="magenta"/>
-        </w:rPr>
-        <w:t>ionales y no funcionales</w:t>
+          <w:highlight w:val="red"/>
+        </w:rPr>
+      </w:pPr>
+      <w:r>
+        <w:rPr>
+          <w:highlight w:val="red"/>
+        </w:rPr>
+        <w:t>(9 Puntos) Su proyecto debe utilizar coherentemente al menos 3 hilos adicionales al hilo principal.</w:t>
       </w:r>
     </w:p>
     <w:p>
@@ -855,13 +995,7 @@
         <w:rPr>
           <w:highlight w:val="magenta"/>
         </w:rPr>
-        <w:t>D</w:t>
-      </w:r>
-      <w:r>
-        <w:rPr>
-          <w:highlight w:val="magenta"/>
-        </w:rPr>
-        <w:t>iagrama de clases, diagrama de objetos y casos de pruebas</w:t>
+        <w:t>Requerimientos funcionales y no funcionales</w:t>
       </w:r>
     </w:p>
     <w:p>
@@ -882,6 +1016,31 @@
           <w:highlight w:val="magenta"/>
         </w:rPr>
       </w:pPr>
+      <w:r>
+        <w:rPr>
+          <w:highlight w:val="magenta"/>
+        </w:rPr>
+        <w:t>Diagrama de clases, diagrama de objetos y casos de pruebas</w:t>
+      </w:r>
+    </w:p>
+    <w:p>
+      <w:pPr>
+        <w:numPr>
+          <w:ilvl w:val="0"/>
+          <w:numId w:val="1"/>
+        </w:numPr>
+        <w:pBdr>
+          <w:top w:val="nil"/>
+          <w:left w:val="nil"/>
+          <w:bottom w:val="nil"/>
+          <w:right w:val="nil"/>
+          <w:between w:val="nil"/>
+        </w:pBdr>
+        <w:jc w:val="both"/>
+        <w:rPr>
+          <w:highlight w:val="magenta"/>
+        </w:rPr>
+      </w:pPr>
       <w:proofErr w:type="spellStart"/>
       <w:r>
         <w:rPr>
@@ -923,10 +1082,7 @@
       </w:r>
       <w:proofErr w:type="spellEnd"/>
       <w:r>
-        <w:t>) y pruebas para obtener todos</w:t>
-      </w:r>
-      <w:r>
-        <w:t xml:space="preserve"> los puntos asignados. Cualquier duda al respecto con los temas, aplicación e inclusión de los temas aquí presentados, por favor, aclarar los con el docente de su asignatura. Recuerde seguir </w:t>
+        <w:t xml:space="preserve">) y pruebas para obtener todos los puntos asignados. Cualquier duda al respecto con los temas, aplicación e inclusión de los temas aquí presentados, por favor, aclarar los con el docente de su asignatura. Recuerde seguir </w:t>
       </w:r>
       <w:proofErr w:type="gramStart"/>
       <w:r>
@@ -1020,10 +1176,7 @@
         <w:jc w:val="both"/>
       </w:pPr>
       <w:r>
-        <w:t xml:space="preserve">Las definiciones realizadas anteriormente pueden ser para un grupo de una o dos personas, para un grupo mayor a dos personas los requerimientos deben ser aprobados por el profesor del </w:t>
-      </w:r>
-      <w:r>
-        <w:t xml:space="preserve">curso para ser aceptados (si los requerimientos no son aprobados por el profesor, el proyecto tendrá como nota 0.0). </w:t>
+        <w:t xml:space="preserve">Las definiciones realizadas anteriormente pueden ser para un grupo de una o dos personas, para un grupo mayor a dos personas los requerimientos deben ser aprobados por el profesor del curso para ser aceptados (si los requerimientos no son aprobados por el profesor, el proyecto tendrá como nota 0.0). </w:t>
       </w:r>
       <w:r>
         <w:br/>
@@ -1100,10 +1253,7 @@
         <w:jc w:val="both"/>
       </w:pPr>
       <w:r>
-        <w:t xml:space="preserve">Para la entrega debe generar un archivo </w:t>
-      </w:r>
-      <w:r>
-        <w:t>.zip o .</w:t>
+        <w:t>Para la entrega debe generar un archivo .zip o .</w:t>
       </w:r>
       <w:proofErr w:type="spellStart"/>
       <w:r>
@@ -1138,10 +1288,7 @@
         <w:jc w:val="both"/>
       </w:pPr>
       <w:r>
-        <w:t xml:space="preserve">Deben incluir un archivo llamado readme.html, </w:t>
-      </w:r>
-      <w:r>
-        <w:t>que contenga los aspectos desarrollados, el contenido del archivo .zip y cualquier información adicional sobre el proyecto (ejemplo instalación).</w:t>
+        <w:t>Deben incluir un archivo llamado readme.html, que contenga los aspectos desarrollados, el contenido del archivo .zip y cualquier información adicional sobre el proyecto (ejemplo instalación).</w:t>
       </w:r>
     </w:p>
     <w:p>
@@ -1227,6 +1374,7 @@
         <w:jc w:val="both"/>
       </w:pPr>
       <w:r>
+        <w:lastRenderedPageBreak/>
         <w:t>El desarrollo completo de todas las funcionalidades será equivalente a una nota de 5.0 en el proyecto y un total de 100 puntos.</w:t>
       </w:r>
     </w:p>
@@ -1246,24 +1394,11 @@
         <w:jc w:val="both"/>
       </w:pPr>
       <w:r>
-        <w:t xml:space="preserve">En todos los casos la sustentación será </w:t>
-      </w:r>
-      <w:r>
-        <w:t xml:space="preserve">pilar fundamental de la nota asignada. Cada persona, después de la sustentación tendrá asignado un número real (el factor de multiplicación) entre 0 y 1, correspondiente al grado de calidad de su sustentación. Su nota definitiva será la nota del proyecto, </w:t>
-      </w:r>
-      <w:r>
-        <w:t xml:space="preserve">multiplicada por ese valor. Si su asignación es 1, su nota será la del proyecto. Pero si su asignación es 0.9, su nota será 0.9 por la nota </w:t>
-      </w:r>
-      <w:r>
-        <w:lastRenderedPageBreak/>
-        <w:t xml:space="preserve">del proyecto. La no asistencia a la sustentación tendrá como resultado una asignación de un factor de 0. </w:t>
+        <w:t xml:space="preserve">En todos los casos la sustentación será pilar fundamental de la nota asignada. Cada persona, después de la sustentación tendrá asignado un número real (el factor de multiplicación) entre 0 y 1, correspondiente al grado de calidad de su sustentación. Su nota definitiva será la nota del proyecto, multiplicada por ese valor. Si su asignación es 1, su nota será la del proyecto. Pero si su asignación es 0.9, su nota será 0.9 por la nota del proyecto. La no asistencia a la sustentación tendrá como resultado una asignación de un factor de 0. </w:t>
       </w:r>
       <w:proofErr w:type="gramStart"/>
       <w:r>
-        <w:t xml:space="preserve">La idea es </w:t>
-      </w:r>
-      <w:r>
-        <w:t>que lo que no sea debidamente sustentado no vale así funcione muy bien!!!</w:t>
+        <w:t>La idea es que lo que no sea debidamente sustentado no vale así funcione muy bien!!!</w:t>
       </w:r>
       <w:proofErr w:type="gramEnd"/>
     </w:p>
@@ -2252,7 +2387,7 @@
       </w:pPr>
     </w:pPrDefault>
   </w:docDefaults>
-  <w:latentStyles w:defLockedState="0" w:defUIPriority="99" w:defSemiHidden="0" w:defUnhideWhenUsed="0" w:defQFormat="0" w:count="377">
+  <w:latentStyles w:defLockedState="0" w:defUIPriority="99" w:defSemiHidden="0" w:defUnhideWhenUsed="0" w:defQFormat="0" w:count="376">
     <w:lsdException w:name="Normal" w:uiPriority="0" w:qFormat="1"/>
     <w:lsdException w:name="heading 1" w:uiPriority="9" w:qFormat="1"/>
     <w:lsdException w:name="heading 2" w:semiHidden="1" w:uiPriority="9" w:unhideWhenUsed="1" w:qFormat="1"/>
@@ -2629,7 +2764,6 @@
     <w:lsdException w:name="Hashtag" w:semiHidden="1" w:unhideWhenUsed="1"/>
     <w:lsdException w:name="Unresolved Mention" w:semiHidden="1" w:unhideWhenUsed="1"/>
     <w:lsdException w:name="Smart Link" w:semiHidden="1" w:unhideWhenUsed="1"/>
-    <w:lsdException w:name="Smart Link Error" w:semiHidden="1" w:unhideWhenUsed="1"/>
   </w:latentStyles>
   <w:style w:type="paragraph" w:default="1" w:styleId="Normal">
     <w:name w:val="Normal"/>

</xml_diff>

<commit_message>
TWICE「Wake Me Up」Music Video :sob: : :smile:
</commit_message>
<xml_diff>
--- a/doc/PROYECTO_FINAL_DEL_CURSO.docx
+++ b/doc/PROYECTO_FINAL_DEL_CURSO.docx
@@ -899,12 +899,12 @@
         </w:pBdr>
         <w:jc w:val="both"/>
         <w:rPr>
-          <w:highlight w:val="red"/>
-        </w:rPr>
-      </w:pPr>
-      <w:r>
-        <w:rPr>
-          <w:highlight w:val="red"/>
+          <w:highlight w:val="green"/>
+        </w:rPr>
+      </w:pPr>
+      <w:r>
+        <w:rPr>
+          <w:highlight w:val="green"/>
         </w:rPr>
         <w:t>(10 Puntos) En su implementación debe incluir al menos cuatro métodos recursivos en estructuras naturalmente recursivas.</w:t>
       </w:r>
@@ -927,6 +927,7 @@
           <w:highlight w:val="red"/>
         </w:rPr>
       </w:pPr>
+      <w:bookmarkStart w:id="0" w:name="_GoBack"/>
       <w:r>
         <w:rPr>
           <w:highlight w:val="red"/>
@@ -973,6 +974,7 @@
         <w:t>(9 Puntos) Su proyecto debe utilizar coherentemente al menos 3 hilos adicionales al hilo principal.</w:t>
       </w:r>
     </w:p>
+    <w:bookmarkEnd w:id="0"/>
     <w:p>
       <w:pPr>
         <w:numPr>
@@ -1016,7 +1018,6 @@
           <w:highlight w:val="magenta"/>
         </w:rPr>
       </w:pPr>
-      <w:bookmarkStart w:id="0" w:name="_GoBack"/>
       <w:r>
         <w:rPr>
           <w:highlight w:val="magenta"/>
@@ -1024,7 +1025,6 @@
         <w:t>Diagrama de clases, diagrama de objetos y casos de pruebas</w:t>
       </w:r>
     </w:p>
-    <w:bookmarkEnd w:id="0"/>
     <w:p>
       <w:pPr>
         <w:numPr>

</xml_diff>

<commit_message>
TWICE "YES or YES" M/V :ok_hand: or :ok_hand:
</commit_message>
<xml_diff>
--- a/doc/PROYECTO_FINAL_DEL_CURSO.docx
+++ b/doc/PROYECTO_FINAL_DEL_CURSO.docx
@@ -415,12 +415,12 @@
         </w:pBdr>
         <w:jc w:val="both"/>
         <w:rPr>
-          <w:highlight w:val="red"/>
-        </w:rPr>
-      </w:pPr>
-      <w:r>
-        <w:rPr>
-          <w:highlight w:val="red"/>
+          <w:highlight w:val="green"/>
+        </w:rPr>
+      </w:pPr>
+      <w:r>
+        <w:rPr>
+          <w:highlight w:val="green"/>
         </w:rPr>
         <w:t>El proyecto debe incluir el diseño y la implementación de Pruebas Unitarias Automáticas para TODOS los métodos de las clases del mundo.</w:t>
       </w:r>
@@ -465,12 +465,12 @@
         </w:pBdr>
         <w:jc w:val="both"/>
         <w:rPr>
-          <w:highlight w:val="red"/>
-        </w:rPr>
-      </w:pPr>
-      <w:r>
-        <w:rPr>
-          <w:highlight w:val="red"/>
+          <w:highlight w:val="green"/>
+        </w:rPr>
+      </w:pPr>
+      <w:r>
+        <w:rPr>
+          <w:highlight w:val="green"/>
         </w:rPr>
         <w:t>(7 Puntos) Implementación de las Pruebas Unitarias Automáticas.</w:t>
       </w:r>
@@ -564,6 +564,54 @@
         </w:rPr>
         <w:t xml:space="preserve"> de un algoritmo de búsqueda binaria sobre una colección de objetos del mundo, usando un criterio diferentes para cada implementación.</w:t>
       </w:r>
+      <w:r>
+        <w:rPr>
+          <w:highlight w:val="green"/>
+        </w:rPr>
+        <w:t xml:space="preserve"> </w:t>
+      </w:r>
+      <w:proofErr w:type="gramStart"/>
+      <w:r>
+        <w:rPr>
+          <w:highlight w:val="green"/>
+        </w:rPr>
+        <w:t>(</w:t>
+      </w:r>
+      <w:proofErr w:type="gramEnd"/>
+      <w:r>
+        <w:rPr>
+          <w:highlight w:val="green"/>
+        </w:rPr>
+        <w:t>Client-&gt;</w:t>
+      </w:r>
+      <w:proofErr w:type="spellStart"/>
+      <w:r>
+        <w:rPr>
+          <w:highlight w:val="green"/>
+        </w:rPr>
+        <w:t>Vehicles</w:t>
+      </w:r>
+      <w:proofErr w:type="spellEnd"/>
+      <w:r>
+        <w:rPr>
+          <w:highlight w:val="green"/>
+        </w:rPr>
+        <w:t xml:space="preserve">, </w:t>
+      </w:r>
+      <w:proofErr w:type="spellStart"/>
+      <w:r>
+        <w:rPr>
+          <w:highlight w:val="green"/>
+        </w:rPr>
+        <w:t>Owner</w:t>
+      </w:r>
+      <w:proofErr w:type="spellEnd"/>
+      <w:r>
+        <w:rPr>
+          <w:highlight w:val="green"/>
+        </w:rPr>
+        <w:t>-&gt;Parkings)</w:t>
+      </w:r>
     </w:p>
     <w:p>
       <w:pPr>
@@ -807,7 +855,7 @@
         <w:rPr>
           <w:highlight w:val="green"/>
         </w:rPr>
-        <w:t>TwoWheels</w:t>
+        <w:t>Encryptor</w:t>
       </w:r>
       <w:proofErr w:type="spellEnd"/>
       <w:r>
@@ -906,7 +954,49 @@
         <w:rPr>
           <w:highlight w:val="green"/>
         </w:rPr>
-        <w:t>(10 Puntos) En su implementación debe incluir al menos cuatro métodos recursivos en estructuras naturalmente recursivas.</w:t>
+        <w:t xml:space="preserve">(10 Puntos) En su implementación debe incluir al menos cuatro métodos recursivos en estructuras naturalmente </w:t>
+      </w:r>
+      <w:proofErr w:type="gramStart"/>
+      <w:r>
+        <w:rPr>
+          <w:highlight w:val="green"/>
+        </w:rPr>
+        <w:t>recursivas.</w:t>
+      </w:r>
+      <w:r>
+        <w:rPr>
+          <w:highlight w:val="green"/>
+        </w:rPr>
+        <w:t>(</w:t>
+      </w:r>
+      <w:proofErr w:type="spellStart"/>
+      <w:proofErr w:type="gramEnd"/>
+      <w:r>
+        <w:rPr>
+          <w:highlight w:val="green"/>
+        </w:rPr>
+        <w:t>User</w:t>
+      </w:r>
+      <w:proofErr w:type="spellEnd"/>
+      <w:r>
+        <w:rPr>
+          <w:highlight w:val="green"/>
+        </w:rPr>
+        <w:t xml:space="preserve">, </w:t>
+      </w:r>
+      <w:proofErr w:type="spellStart"/>
+      <w:r>
+        <w:rPr>
+          <w:highlight w:val="green"/>
+        </w:rPr>
+        <w:t>Report</w:t>
+      </w:r>
+      <w:proofErr w:type="spellEnd"/>
+      <w:r>
+        <w:rPr>
+          <w:highlight w:val="green"/>
+        </w:rPr>
+        <w:t>)</w:t>
       </w:r>
     </w:p>
     <w:p>
@@ -927,7 +1017,6 @@
           <w:highlight w:val="red"/>
         </w:rPr>
       </w:pPr>
-      <w:bookmarkStart w:id="0" w:name="_GoBack"/>
       <w:r>
         <w:rPr>
           <w:highlight w:val="red"/>
@@ -974,7 +1063,6 @@
         <w:t>(9 Puntos) Su proyecto debe utilizar coherentemente al menos 3 hilos adicionales al hilo principal.</w:t>
       </w:r>
     </w:p>
-    <w:bookmarkEnd w:id="0"/>
     <w:p>
       <w:pPr>
         <w:numPr>
@@ -1050,6 +1138,8 @@
         </w:rPr>
         <w:t>JavaDoc</w:t>
       </w:r>
+      <w:bookmarkStart w:id="0" w:name="_GoBack"/>
+      <w:bookmarkEnd w:id="0"/>
       <w:proofErr w:type="spellEnd"/>
     </w:p>
     <w:p>

</xml_diff>

<commit_message>
TWICE "TT" M/V :point_down: :sob: :point_down:
</commit_message>
<xml_diff>
--- a/doc/PROYECTO_FINAL_DEL_CURSO.docx
+++ b/doc/PROYECTO_FINAL_DEL_CURSO.docx
@@ -45,15 +45,7 @@
         <w:jc w:val="both"/>
       </w:pPr>
       <w:r>
-        <w:t xml:space="preserve">A </w:t>
-      </w:r>
-      <w:proofErr w:type="gramStart"/>
-      <w:r>
-        <w:t>continuación</w:t>
-      </w:r>
-      <w:proofErr w:type="gramEnd"/>
-      <w:r>
-        <w:t xml:space="preserve"> se presenta cada uno de los elementos que debe tener el proyecto final del curso, recuerde que el tema es libre y usted deberá ajustar su proyecto a los requisitos aquí presentados. Cada ítem tiene una asignación de puntos, los cuales son un total de 100 puntos para una nota de 5.0.</w:t>
+        <w:t>A continuación se presenta cada uno de los elementos que debe tener el proyecto final del curso, recuerde que el tema es libre y usted deberá ajustar su proyecto a los requisitos aquí presentados. Cada ítem tiene una asignación de puntos, los cuales son un total de 100 puntos para una nota de 5.0.</w:t>
       </w:r>
     </w:p>
     <w:p>
@@ -509,21 +501,7 @@
         <w:rPr>
           <w:highlight w:val="green"/>
         </w:rPr>
-        <w:t xml:space="preserve"> (</w:t>
-      </w:r>
-      <w:proofErr w:type="spellStart"/>
-      <w:r>
-        <w:rPr>
-          <w:highlight w:val="green"/>
-        </w:rPr>
-        <w:t>Owner</w:t>
-      </w:r>
-      <w:proofErr w:type="spellEnd"/>
-      <w:r>
-        <w:rPr>
-          <w:highlight w:val="green"/>
-        </w:rPr>
-        <w:t>, Client)</w:t>
+        <w:t xml:space="preserve"> (Owner, Client)</w:t>
       </w:r>
     </w:p>
     <w:p>
@@ -548,69 +526,13 @@
         <w:rPr>
           <w:highlight w:val="green"/>
         </w:rPr>
-        <w:t xml:space="preserve">(6 Puntos) Debe incluir al menos </w:t>
-      </w:r>
-      <w:proofErr w:type="gramStart"/>
-      <w:r>
-        <w:rPr>
-          <w:highlight w:val="green"/>
-        </w:rPr>
-        <w:t>dos implementación propia</w:t>
-      </w:r>
-      <w:proofErr w:type="gramEnd"/>
-      <w:r>
-        <w:rPr>
-          <w:highlight w:val="green"/>
-        </w:rPr>
-        <w:t xml:space="preserve"> de un algoritmo de búsqueda binaria sobre una colección de objetos del mundo, usando un criterio diferentes para cada implementación.</w:t>
-      </w:r>
-      <w:r>
-        <w:rPr>
-          <w:highlight w:val="green"/>
-        </w:rPr>
-        <w:t xml:space="preserve"> </w:t>
-      </w:r>
-      <w:proofErr w:type="gramStart"/>
-      <w:r>
-        <w:rPr>
-          <w:highlight w:val="green"/>
-        </w:rPr>
-        <w:t>(</w:t>
-      </w:r>
-      <w:proofErr w:type="gramEnd"/>
-      <w:r>
-        <w:rPr>
-          <w:highlight w:val="green"/>
-        </w:rPr>
-        <w:t>Client-&gt;</w:t>
-      </w:r>
-      <w:proofErr w:type="spellStart"/>
-      <w:r>
-        <w:rPr>
-          <w:highlight w:val="green"/>
-        </w:rPr>
-        <w:t>Vehicles</w:t>
-      </w:r>
-      <w:proofErr w:type="spellEnd"/>
-      <w:r>
-        <w:rPr>
-          <w:highlight w:val="green"/>
-        </w:rPr>
-        <w:t xml:space="preserve">, </w:t>
-      </w:r>
-      <w:proofErr w:type="spellStart"/>
-      <w:r>
-        <w:rPr>
-          <w:highlight w:val="green"/>
-        </w:rPr>
-        <w:t>Owner</w:t>
-      </w:r>
-      <w:proofErr w:type="spellEnd"/>
-      <w:r>
-        <w:rPr>
-          <w:highlight w:val="green"/>
-        </w:rPr>
-        <w:t>-&gt;Parkings)</w:t>
+        <w:t>(6 Puntos) Debe incluir al menos dos implementación propia de un algoritmo de búsqueda binaria sobre una colección de objetos del mundo, usando un criterio diferentes para cada implementación.</w:t>
+      </w:r>
+      <w:r>
+        <w:rPr>
+          <w:highlight w:val="green"/>
+        </w:rPr>
+        <w:t xml:space="preserve"> (Client-&gt;Vehicles, Owner-&gt;Parkings)</w:t>
       </w:r>
     </w:p>
     <w:p>
@@ -709,63 +631,19 @@
         <w:rPr>
           <w:highlight w:val="green"/>
         </w:rPr>
-        <w:t xml:space="preserve"> (</w:t>
-      </w:r>
-      <w:proofErr w:type="spellStart"/>
-      <w:r>
-        <w:rPr>
-          <w:highlight w:val="green"/>
-        </w:rPr>
-        <w:t>User</w:t>
-      </w:r>
-      <w:proofErr w:type="spellEnd"/>
-      <w:r>
-        <w:rPr>
-          <w:highlight w:val="green"/>
-        </w:rPr>
-        <w:t xml:space="preserve">, </w:t>
-      </w:r>
-      <w:proofErr w:type="spellStart"/>
+        <w:t xml:space="preserve"> (User, </w:t>
+      </w:r>
       <w:r>
         <w:rPr>
           <w:highlight w:val="green"/>
         </w:rPr>
         <w:t>Record</w:t>
       </w:r>
-      <w:proofErr w:type="spellEnd"/>
-      <w:r>
-        <w:rPr>
-          <w:highlight w:val="green"/>
-        </w:rPr>
-        <w:t xml:space="preserve">, </w:t>
-      </w:r>
-      <w:proofErr w:type="spellStart"/>
-      <w:r>
-        <w:rPr>
-          <w:highlight w:val="green"/>
-        </w:rPr>
-        <w:t>Vehicle</w:t>
-      </w:r>
-      <w:proofErr w:type="spellEnd"/>
-      <w:r>
-        <w:rPr>
-          <w:highlight w:val="green"/>
-        </w:rPr>
-        <w:t xml:space="preserve">, </w:t>
-      </w:r>
-      <w:proofErr w:type="spellStart"/>
-      <w:r>
-        <w:rPr>
-          <w:highlight w:val="green"/>
-        </w:rPr>
-        <w:t>ControlGlobal</w:t>
-      </w:r>
-      <w:proofErr w:type="spellEnd"/>
-      <w:r>
-        <w:rPr>
-          <w:highlight w:val="green"/>
-        </w:rPr>
-        <w:t>)</w:t>
+      <w:r>
+        <w:rPr>
+          <w:highlight w:val="green"/>
+        </w:rPr>
+        <w:t>, Vehicle, ControlGlobal)</w:t>
       </w:r>
     </w:p>
     <w:p>
@@ -820,44 +698,14 @@
         <w:rPr>
           <w:highlight w:val="green"/>
         </w:rPr>
-        <w:t>problema. (</w:t>
-      </w:r>
-      <w:proofErr w:type="spellStart"/>
-      <w:r>
-        <w:rPr>
-          <w:highlight w:val="green"/>
-        </w:rPr>
-        <w:t>Generator</w:t>
-      </w:r>
-      <w:proofErr w:type="spellEnd"/>
-      <w:r>
-        <w:rPr>
-          <w:highlight w:val="green"/>
-        </w:rPr>
-        <w:t xml:space="preserve">, </w:t>
-      </w:r>
-      <w:proofErr w:type="spellStart"/>
-      <w:r>
-        <w:rPr>
-          <w:highlight w:val="green"/>
-        </w:rPr>
-        <w:t>FileLoader</w:t>
-      </w:r>
-      <w:proofErr w:type="spellEnd"/>
-      <w:r>
-        <w:rPr>
-          <w:highlight w:val="green"/>
-        </w:rPr>
-        <w:t xml:space="preserve">, </w:t>
-      </w:r>
-      <w:proofErr w:type="spellStart"/>
+        <w:t xml:space="preserve">problema. (Generator, FileLoader, </w:t>
+      </w:r>
       <w:r>
         <w:rPr>
           <w:highlight w:val="green"/>
         </w:rPr>
         <w:t>Encryptor</w:t>
       </w:r>
-      <w:proofErr w:type="spellEnd"/>
       <w:r>
         <w:rPr>
           <w:highlight w:val="green"/>
@@ -887,49 +735,13 @@
         <w:rPr>
           <w:highlight w:val="green"/>
         </w:rPr>
-        <w:t xml:space="preserve">(10 Puntos) Debe incluir al menos dos implementación propia de árboles </w:t>
-      </w:r>
-      <w:proofErr w:type="gramStart"/>
-      <w:r>
-        <w:rPr>
-          <w:highlight w:val="green"/>
-        </w:rPr>
-        <w:t>binarios.</w:t>
-      </w:r>
-      <w:r>
-        <w:rPr>
-          <w:highlight w:val="green"/>
-        </w:rPr>
-        <w:t>(</w:t>
-      </w:r>
-      <w:proofErr w:type="spellStart"/>
-      <w:proofErr w:type="gramEnd"/>
-      <w:r>
-        <w:rPr>
-          <w:highlight w:val="green"/>
-        </w:rPr>
-        <w:t>User</w:t>
-      </w:r>
-      <w:proofErr w:type="spellEnd"/>
-      <w:r>
-        <w:rPr>
-          <w:highlight w:val="green"/>
-        </w:rPr>
-        <w:t xml:space="preserve">, </w:t>
-      </w:r>
-      <w:proofErr w:type="spellStart"/>
-      <w:r>
-        <w:rPr>
-          <w:highlight w:val="green"/>
-        </w:rPr>
-        <w:t>Report</w:t>
-      </w:r>
-      <w:proofErr w:type="spellEnd"/>
-      <w:r>
-        <w:rPr>
-          <w:highlight w:val="green"/>
-        </w:rPr>
-        <w:t>)</w:t>
+        <w:t>(10 Puntos) Debe incluir al menos dos implementación propia de árboles binarios.</w:t>
+      </w:r>
+      <w:r>
+        <w:rPr>
+          <w:highlight w:val="green"/>
+        </w:rPr>
+        <w:t>(User, Report)</w:t>
       </w:r>
     </w:p>
     <w:p>
@@ -954,49 +766,13 @@
         <w:rPr>
           <w:highlight w:val="green"/>
         </w:rPr>
-        <w:t xml:space="preserve">(10 Puntos) En su implementación debe incluir al menos cuatro métodos recursivos en estructuras naturalmente </w:t>
-      </w:r>
-      <w:proofErr w:type="gramStart"/>
-      <w:r>
-        <w:rPr>
-          <w:highlight w:val="green"/>
-        </w:rPr>
-        <w:t>recursivas.</w:t>
-      </w:r>
-      <w:r>
-        <w:rPr>
-          <w:highlight w:val="green"/>
-        </w:rPr>
-        <w:t>(</w:t>
-      </w:r>
-      <w:proofErr w:type="spellStart"/>
-      <w:proofErr w:type="gramEnd"/>
-      <w:r>
-        <w:rPr>
-          <w:highlight w:val="green"/>
-        </w:rPr>
-        <w:t>User</w:t>
-      </w:r>
-      <w:proofErr w:type="spellEnd"/>
-      <w:r>
-        <w:rPr>
-          <w:highlight w:val="green"/>
-        </w:rPr>
-        <w:t xml:space="preserve">, </w:t>
-      </w:r>
-      <w:proofErr w:type="spellStart"/>
-      <w:r>
-        <w:rPr>
-          <w:highlight w:val="green"/>
-        </w:rPr>
-        <w:t>Report</w:t>
-      </w:r>
-      <w:proofErr w:type="spellEnd"/>
-      <w:r>
-        <w:rPr>
-          <w:highlight w:val="green"/>
-        </w:rPr>
-        <w:t>)</w:t>
+        <w:t>(10 Puntos) En su implementación debe incluir al menos cuatro métodos recursivos en estructuras naturalmente recursivas.</w:t>
+      </w:r>
+      <w:r>
+        <w:rPr>
+          <w:highlight w:val="green"/>
+        </w:rPr>
+        <w:t>(User, Report)</w:t>
       </w:r>
     </w:p>
     <w:p>
@@ -1014,28 +790,14 @@
         </w:pBdr>
         <w:jc w:val="both"/>
         <w:rPr>
-          <w:highlight w:val="red"/>
-        </w:rPr>
-      </w:pPr>
-      <w:r>
-        <w:rPr>
-          <w:highlight w:val="red"/>
-        </w:rPr>
-        <w:t xml:space="preserve">(6 Puntos) Su programa debe incluir al menos un panel donde usted dibuje </w:t>
-      </w:r>
-      <w:proofErr w:type="gramStart"/>
-      <w:r>
-        <w:rPr>
-          <w:highlight w:val="red"/>
-        </w:rPr>
-        <w:t>un gráficos</w:t>
-      </w:r>
-      <w:proofErr w:type="gramEnd"/>
-      <w:r>
-        <w:rPr>
-          <w:highlight w:val="red"/>
-        </w:rPr>
-        <w:t xml:space="preserve"> con al menos 2 primitivas por cada gráfico </w:t>
+          <w:highlight w:val="green"/>
+        </w:rPr>
+      </w:pPr>
+      <w:r>
+        <w:rPr>
+          <w:highlight w:val="green"/>
+        </w:rPr>
+        <w:t xml:space="preserve">(6 Puntos) Su programa debe incluir al menos un panel donde usted dibuje un gráficos con al menos 2 primitivas por cada gráfico </w:t>
       </w:r>
     </w:p>
     <w:p>
@@ -1053,12 +815,12 @@
         </w:pBdr>
         <w:jc w:val="both"/>
         <w:rPr>
-          <w:highlight w:val="red"/>
-        </w:rPr>
-      </w:pPr>
-      <w:r>
-        <w:rPr>
-          <w:highlight w:val="red"/>
+          <w:highlight w:val="green"/>
+        </w:rPr>
+      </w:pPr>
+      <w:r>
+        <w:rPr>
+          <w:highlight w:val="green"/>
         </w:rPr>
         <w:t>(9 Puntos) Su proyecto debe utilizar coherentemente al menos 3 hilos adicionales al hilo principal.</w:t>
       </w:r>
@@ -1131,58 +893,65 @@
           <w:highlight w:val="magenta"/>
         </w:rPr>
       </w:pPr>
-      <w:proofErr w:type="spellStart"/>
       <w:r>
         <w:rPr>
           <w:highlight w:val="magenta"/>
         </w:rPr>
         <w:t>JavaDoc</w:t>
+      </w:r>
+    </w:p>
+    <w:p>
+      <w:pPr>
+        <w:numPr>
+          <w:ilvl w:val="0"/>
+          <w:numId w:val="1"/>
+        </w:numPr>
+        <w:pBdr>
+          <w:top w:val="nil"/>
+          <w:left w:val="nil"/>
+          <w:bottom w:val="nil"/>
+          <w:right w:val="nil"/>
+          <w:between w:val="nil"/>
+        </w:pBdr>
+        <w:jc w:val="both"/>
+        <w:rPr>
+          <w:highlight w:val="magenta"/>
+        </w:rPr>
+      </w:pPr>
+      <w:r>
+        <w:rPr>
+          <w:highlight w:val="magenta"/>
+        </w:rPr>
+        <w:t>Trazabilidad</w:t>
       </w:r>
       <w:bookmarkStart w:id="0" w:name="_GoBack"/>
       <w:bookmarkEnd w:id="0"/>
-      <w:proofErr w:type="spellEnd"/>
-    </w:p>
-    <w:p>
-      <w:pPr>
-        <w:pBdr>
-          <w:top w:val="nil"/>
-          <w:left w:val="nil"/>
-          <w:bottom w:val="nil"/>
-          <w:right w:val="nil"/>
-          <w:between w:val="nil"/>
-        </w:pBdr>
-        <w:jc w:val="both"/>
-      </w:pPr>
-    </w:p>
-    <w:p>
-      <w:pPr>
-        <w:pBdr>
-          <w:top w:val="nil"/>
-          <w:left w:val="nil"/>
-          <w:bottom w:val="nil"/>
-          <w:right w:val="nil"/>
-          <w:between w:val="nil"/>
-        </w:pBdr>
-        <w:jc w:val="both"/>
-      </w:pPr>
-      <w:r>
-        <w:t xml:space="preserve">Cada uno de los puntos antes mencionados debe tener su respectivo análisis (requerimientos), diseño (diagrama de clases, diagrama de objetos y casos de pruebas), implementación (código Java y documentación del código - </w:t>
-      </w:r>
-      <w:proofErr w:type="spellStart"/>
-      <w:r>
-        <w:t>JavaDoc</w:t>
-      </w:r>
-      <w:proofErr w:type="spellEnd"/>
-      <w:r>
-        <w:t xml:space="preserve">) y pruebas para obtener todos los puntos asignados. Cualquier duda al respecto con los temas, aplicación e inclusión de los temas aquí presentados, por favor, aclarar los con el docente de su asignatura. Recuerde seguir </w:t>
-      </w:r>
-      <w:proofErr w:type="gramStart"/>
-      <w:r>
-        <w:t>la buenas prácticas recomendadas</w:t>
-      </w:r>
-      <w:proofErr w:type="gramEnd"/>
-      <w:r>
-        <w:t xml:space="preserve"> en el curso.</w:t>
+    </w:p>
+    <w:p>
+      <w:pPr>
+        <w:pBdr>
+          <w:top w:val="nil"/>
+          <w:left w:val="nil"/>
+          <w:bottom w:val="nil"/>
+          <w:right w:val="nil"/>
+          <w:between w:val="nil"/>
+        </w:pBdr>
+        <w:jc w:val="both"/>
+      </w:pPr>
+    </w:p>
+    <w:p>
+      <w:pPr>
+        <w:pBdr>
+          <w:top w:val="nil"/>
+          <w:left w:val="nil"/>
+          <w:bottom w:val="nil"/>
+          <w:right w:val="nil"/>
+          <w:between w:val="nil"/>
+        </w:pBdr>
+        <w:jc w:val="both"/>
+      </w:pPr>
+      <w:r>
+        <w:t>Cada uno de los puntos antes mencionados debe tener su respectivo análisis (requerimientos), diseño (diagrama de clases, diagrama de objetos y casos de pruebas), implementación (código Java y documentación del código - JavaDoc) y pruebas para obtener todos los puntos asignados. Cualquier duda al respecto con los temas, aplicación e inclusión de los temas aquí presentados, por favor, aclarar los con el docente de su asignatura. Recuerde seguir la buenas prácticas recomendadas en el curso.</w:t>
       </w:r>
     </w:p>
     <w:p>
@@ -1345,23 +1114,7 @@
         <w:jc w:val="both"/>
       </w:pPr>
       <w:r>
-        <w:t>Para la entrega debe generar un archivo .zip o .</w:t>
-      </w:r>
-      <w:proofErr w:type="spellStart"/>
-      <w:r>
-        <w:t>tar</w:t>
-      </w:r>
-      <w:proofErr w:type="spellEnd"/>
-      <w:r>
-        <w:t xml:space="preserve"> con el contenido del taller (código fuente, documentación del proyecto, ayudas y ejecutables) el cual lo debe nombrar con los códigos de los estudiantes de cada grupo, separado por el carácter “</w:t>
-      </w:r>
-      <w:proofErr w:type="gramStart"/>
-      <w:r>
-        <w:t>-“</w:t>
-      </w:r>
-      <w:proofErr w:type="gramEnd"/>
-      <w:r>
-        <w:t>.</w:t>
+        <w:t>Para la entrega debe generar un archivo .zip o .tar con el contenido del taller (código fuente, documentación del proyecto, ayudas y ejecutables) el cual lo debe nombrar con los códigos de los estudiantes de cada grupo, separado por el carácter “-“.</w:t>
       </w:r>
     </w:p>
     <w:p>
@@ -1486,13 +1239,8 @@
         <w:jc w:val="both"/>
       </w:pPr>
       <w:r>
-        <w:t xml:space="preserve">En todos los casos la sustentación será pilar fundamental de la nota asignada. Cada persona, después de la sustentación tendrá asignado un número real (el factor de multiplicación) entre 0 y 1, correspondiente al grado de calidad de su sustentación. Su nota definitiva será la nota del proyecto, multiplicada por ese valor. Si su asignación es 1, su nota será la del proyecto. Pero si su asignación es 0.9, su nota será 0.9 por la nota del proyecto. La no asistencia a la sustentación tendrá como resultado una asignación de un factor de 0. </w:t>
-      </w:r>
-      <w:proofErr w:type="gramStart"/>
-      <w:r>
-        <w:t>La idea es que lo que no sea debidamente sustentado no vale así funcione muy bien!!!</w:t>
-      </w:r>
-      <w:proofErr w:type="gramEnd"/>
+        <w:t>En todos los casos la sustentación será pilar fundamental de la nota asignada. Cada persona, después de la sustentación tendrá asignado un número real (el factor de multiplicación) entre 0 y 1, correspondiente al grado de calidad de su sustentación. Su nota definitiva será la nota del proyecto, multiplicada por ese valor. Si su asignación es 1, su nota será la del proyecto. Pero si su asignación es 0.9, su nota será 0.9 por la nota del proyecto. La no asistencia a la sustentación tendrá como resultado una asignación de un factor de 0. La idea es que lo que no sea debidamente sustentado no vale así funcione muy bien!!!</w:t>
+      </w:r>
     </w:p>
     <w:sectPr>
       <w:headerReference w:type="default" r:id="rId8"/>

</xml_diff>